<commit_message>
Update Game Design Documentation - OceanDiver.docx
Outlined Game Design overview, Techical overview, Level design, Game flow and sound /music
</commit_message>
<xml_diff>
--- a/Documentation/Game Design Documentation - OceanDiver.docx
+++ b/Documentation/Game Design Documentation - OceanDiver.docx
@@ -4,18 +4,16 @@
   <w:body>
     <w:sdt>
       <w:sdtPr>
+        <w:rPr>
+          <w:rFonts w:eastAsiaTheme="minorHAnsi"/>
+          <w:lang w:val="en-GB"/>
+        </w:rPr>
         <w:id w:val="-527649354"/>
         <w:docPartObj>
           <w:docPartGallery w:val="Cover Pages"/>
           <w:docPartUnique/>
         </w:docPartObj>
       </w:sdtPr>
-      <w:sdtEndPr>
-        <w:rPr>
-          <w:rFonts w:eastAsiaTheme="minorHAnsi"/>
-          <w:lang w:val="en-GB"/>
-        </w:rPr>
-      </w:sdtEndPr>
       <w:sdtContent>
         <w:p>
           <w:pPr>
@@ -3697,7 +3695,7 @@
                                         <w:sz w:val="26"/>
                                         <w:szCs w:val="26"/>
                                       </w:rPr>
-                                      <w:t>David Mower and Donna Mower</w:t>
+                                      <w:t>David and Donna Mower</w:t>
                                     </w:r>
                                   </w:sdtContent>
                                 </w:sdt>
@@ -3797,7 +3795,7 @@
                                   <w:sz w:val="26"/>
                                   <w:szCs w:val="26"/>
                                 </w:rPr>
-                                <w:t>David Mower and Donna Mower</w:t>
+                                <w:t>David and Donna Mower</w:t>
                               </w:r>
                             </w:sdtContent>
                           </w:sdt>
@@ -4108,18 +4106,26 @@
           <w:szCs w:val="48"/>
         </w:rPr>
       </w:pPr>
-      <w:bookmarkStart w:id="0" w:name="_Toc12097474"/>
+      <w:bookmarkStart w:id="0" w:name="_Toc12102223"/>
       <w:r>
         <w:rPr>
           <w:sz w:val="48"/>
           <w:szCs w:val="48"/>
         </w:rPr>
+        <w:lastRenderedPageBreak/>
         <w:t>Index</w:t>
       </w:r>
       <w:bookmarkEnd w:id="0"/>
     </w:p>
     <w:sdt>
       <w:sdtPr>
+        <w:rPr>
+          <w:rFonts w:asciiTheme="minorHAnsi" w:eastAsiaTheme="minorHAnsi" w:hAnsiTheme="minorHAnsi" w:cstheme="minorBidi"/>
+          <w:color w:val="auto"/>
+          <w:sz w:val="22"/>
+          <w:szCs w:val="22"/>
+          <w:lang w:val="en-GB"/>
+        </w:rPr>
         <w:id w:val="1457443163"/>
         <w:docPartObj>
           <w:docPartGallery w:val="Table of Contents"/>
@@ -4128,14 +4134,9 @@
       </w:sdtPr>
       <w:sdtEndPr>
         <w:rPr>
-          <w:rFonts w:asciiTheme="minorHAnsi" w:eastAsiaTheme="minorHAnsi" w:hAnsiTheme="minorHAnsi" w:cstheme="minorBidi"/>
           <w:b/>
           <w:bCs/>
           <w:noProof/>
-          <w:color w:val="auto"/>
-          <w:sz w:val="22"/>
-          <w:szCs w:val="22"/>
-          <w:lang w:val="en-GB"/>
         </w:rPr>
       </w:sdtEndPr>
       <w:sdtContent>
@@ -4168,7 +4169,7 @@
           <w:r>
             <w:fldChar w:fldCharType="separate"/>
           </w:r>
-          <w:hyperlink w:anchor="_Toc12097474" w:history="1">
+          <w:hyperlink w:anchor="_Toc12102223" w:history="1">
             <w:r>
               <w:rPr>
                 <w:rStyle w:val="Hyperlink"/>
@@ -4195,7 +4196,7 @@
                 <w:noProof/>
                 <w:webHidden/>
               </w:rPr>
-              <w:instrText xml:space="preserve"> PAGEREF _Toc12097474 \h </w:instrText>
+              <w:instrText xml:space="preserve"> PAGEREF _Toc12102223 \h </w:instrText>
             </w:r>
             <w:r>
               <w:rPr>
@@ -4238,7 +4239,7 @@
               <w:lang w:eastAsia="en-GB"/>
             </w:rPr>
           </w:pPr>
-          <w:hyperlink w:anchor="_Toc12097475" w:history="1">
+          <w:hyperlink w:anchor="_Toc12102224" w:history="1">
             <w:r>
               <w:rPr>
                 <w:rStyle w:val="Hyperlink"/>
@@ -4265,7 +4266,7 @@
                 <w:noProof/>
                 <w:webHidden/>
               </w:rPr>
-              <w:instrText xml:space="preserve"> PAGEREF _Toc12097475 \h </w:instrText>
+              <w:instrText xml:space="preserve"> PAGEREF _Toc12102224 \h </w:instrText>
             </w:r>
             <w:r>
               <w:rPr>
@@ -4308,7 +4309,7 @@
               <w:lang w:eastAsia="en-GB"/>
             </w:rPr>
           </w:pPr>
-          <w:hyperlink w:anchor="_Toc12097476" w:history="1">
+          <w:hyperlink w:anchor="_Toc12102225" w:history="1">
             <w:r>
               <w:rPr>
                 <w:rStyle w:val="Hyperlink"/>
@@ -4335,7 +4336,7 @@
                 <w:noProof/>
                 <w:webHidden/>
               </w:rPr>
-              <w:instrText xml:space="preserve"> PAGEREF _Toc12097476 \h </w:instrText>
+              <w:instrText xml:space="preserve"> PAGEREF _Toc12102225 \h </w:instrText>
             </w:r>
             <w:r>
               <w:rPr>
@@ -4378,7 +4379,7 @@
               <w:lang w:eastAsia="en-GB"/>
             </w:rPr>
           </w:pPr>
-          <w:hyperlink w:anchor="_Toc12097477" w:history="1">
+          <w:hyperlink w:anchor="_Toc12102226" w:history="1">
             <w:r>
               <w:rPr>
                 <w:rStyle w:val="Hyperlink"/>
@@ -4405,7 +4406,7 @@
                 <w:noProof/>
                 <w:webHidden/>
               </w:rPr>
-              <w:instrText xml:space="preserve"> PAGEREF _Toc12097477 \h </w:instrText>
+              <w:instrText xml:space="preserve"> PAGEREF _Toc12102226 \h </w:instrText>
             </w:r>
             <w:r>
               <w:rPr>
@@ -4448,13 +4449,13 @@
               <w:lang w:eastAsia="en-GB"/>
             </w:rPr>
           </w:pPr>
-          <w:hyperlink w:anchor="_Toc12097478" w:history="1">
+          <w:hyperlink w:anchor="_Toc12102227" w:history="1">
             <w:r>
               <w:rPr>
                 <w:rStyle w:val="Hyperlink"/>
                 <w:noProof/>
               </w:rPr>
-              <w:t>Mid-set</w:t>
+              <w:t>Mind-set</w:t>
             </w:r>
             <w:r>
               <w:rPr>
@@ -4475,7 +4476,7 @@
                 <w:noProof/>
                 <w:webHidden/>
               </w:rPr>
-              <w:instrText xml:space="preserve"> PAGEREF _Toc12097478 \h </w:instrText>
+              <w:instrText xml:space="preserve"> PAGEREF _Toc12102227 \h </w:instrText>
             </w:r>
             <w:r>
               <w:rPr>
@@ -4518,7 +4519,7 @@
               <w:lang w:eastAsia="en-GB"/>
             </w:rPr>
           </w:pPr>
-          <w:hyperlink w:anchor="_Toc12097479" w:history="1">
+          <w:hyperlink w:anchor="_Toc12102228" w:history="1">
             <w:r>
               <w:rPr>
                 <w:rStyle w:val="Hyperlink"/>
@@ -4545,7 +4546,7 @@
                 <w:noProof/>
                 <w:webHidden/>
               </w:rPr>
-              <w:instrText xml:space="preserve"> PAGEREF _Toc12097479 \h </w:instrText>
+              <w:instrText xml:space="preserve"> PAGEREF _Toc12102228 \h </w:instrText>
             </w:r>
             <w:r>
               <w:rPr>
@@ -4588,7 +4589,7 @@
               <w:lang w:eastAsia="en-GB"/>
             </w:rPr>
           </w:pPr>
-          <w:hyperlink w:anchor="_Toc12097480" w:history="1">
+          <w:hyperlink w:anchor="_Toc12102229" w:history="1">
             <w:r>
               <w:rPr>
                 <w:rStyle w:val="Hyperlink"/>
@@ -4615,7 +4616,7 @@
                 <w:noProof/>
                 <w:webHidden/>
               </w:rPr>
-              <w:instrText xml:space="preserve"> PAGEREF _Toc12097480 \h </w:instrText>
+              <w:instrText xml:space="preserve"> PAGEREF _Toc12102229 \h </w:instrText>
             </w:r>
             <w:r>
               <w:rPr>
@@ -4658,7 +4659,7 @@
               <w:lang w:eastAsia="en-GB"/>
             </w:rPr>
           </w:pPr>
-          <w:hyperlink w:anchor="_Toc12097481" w:history="1">
+          <w:hyperlink w:anchor="_Toc12102230" w:history="1">
             <w:r>
               <w:rPr>
                 <w:rStyle w:val="Hyperlink"/>
@@ -4685,7 +4686,7 @@
                 <w:noProof/>
                 <w:webHidden/>
               </w:rPr>
-              <w:instrText xml:space="preserve"> PAGEREF _Toc12097481 \h </w:instrText>
+              <w:instrText xml:space="preserve"> PAGEREF _Toc12102230 \h </w:instrText>
             </w:r>
             <w:r>
               <w:rPr>
@@ -4728,7 +4729,7 @@
               <w:lang w:eastAsia="en-GB"/>
             </w:rPr>
           </w:pPr>
-          <w:hyperlink w:anchor="_Toc12097482" w:history="1">
+          <w:hyperlink w:anchor="_Toc12102231" w:history="1">
             <w:r>
               <w:rPr>
                 <w:rStyle w:val="Hyperlink"/>
@@ -4755,7 +4756,7 @@
                 <w:noProof/>
                 <w:webHidden/>
               </w:rPr>
-              <w:instrText xml:space="preserve"> PAGEREF _Toc12097482 \h </w:instrText>
+              <w:instrText xml:space="preserve"> PAGEREF _Toc12102231 \h </w:instrText>
             </w:r>
             <w:r>
               <w:rPr>
@@ -4798,7 +4799,7 @@
               <w:lang w:eastAsia="en-GB"/>
             </w:rPr>
           </w:pPr>
-          <w:hyperlink w:anchor="_Toc12097483" w:history="1">
+          <w:hyperlink w:anchor="_Toc12102232" w:history="1">
             <w:r>
               <w:rPr>
                 <w:rStyle w:val="Hyperlink"/>
@@ -4825,7 +4826,7 @@
                 <w:noProof/>
                 <w:webHidden/>
               </w:rPr>
-              <w:instrText xml:space="preserve"> PAGEREF _Toc12097483 \h </w:instrText>
+              <w:instrText xml:space="preserve"> PAGEREF _Toc12102232 \h </w:instrText>
             </w:r>
             <w:r>
               <w:rPr>
@@ -4868,7 +4869,7 @@
               <w:lang w:eastAsia="en-GB"/>
             </w:rPr>
           </w:pPr>
-          <w:hyperlink w:anchor="_Toc12097484" w:history="1">
+          <w:hyperlink w:anchor="_Toc12102233" w:history="1">
             <w:r>
               <w:rPr>
                 <w:rStyle w:val="Hyperlink"/>
@@ -4895,7 +4896,7 @@
                 <w:noProof/>
                 <w:webHidden/>
               </w:rPr>
-              <w:instrText xml:space="preserve"> PAGEREF _Toc12097484 \h </w:instrText>
+              <w:instrText xml:space="preserve"> PAGEREF _Toc12102233 \h </w:instrText>
             </w:r>
             <w:r>
               <w:rPr>
@@ -4938,7 +4939,7 @@
               <w:lang w:eastAsia="en-GB"/>
             </w:rPr>
           </w:pPr>
-          <w:hyperlink w:anchor="_Toc12097485" w:history="1">
+          <w:hyperlink w:anchor="_Toc12102234" w:history="1">
             <w:r>
               <w:rPr>
                 <w:rStyle w:val="Hyperlink"/>
@@ -4965,7 +4966,7 @@
                 <w:noProof/>
                 <w:webHidden/>
               </w:rPr>
-              <w:instrText xml:space="preserve"> PAGEREF _Toc12097485 \h </w:instrText>
+              <w:instrText xml:space="preserve"> PAGEREF _Toc12102234 \h </w:instrText>
             </w:r>
             <w:r>
               <w:rPr>
@@ -5008,13 +5009,13 @@
               <w:lang w:eastAsia="en-GB"/>
             </w:rPr>
           </w:pPr>
-          <w:hyperlink w:anchor="_Toc12097486" w:history="1">
+          <w:hyperlink w:anchor="_Toc12102235" w:history="1">
             <w:r>
               <w:rPr>
                 <w:rStyle w:val="Hyperlink"/>
                 <w:noProof/>
               </w:rPr>
-              <w:t>Ocean 1</w:t>
+              <w:t>Coastal Dive</w:t>
             </w:r>
             <w:r>
               <w:rPr>
@@ -5035,7 +5036,7 @@
                 <w:noProof/>
                 <w:webHidden/>
               </w:rPr>
-              <w:instrText xml:space="preserve"> PAGEREF _Toc12097486 \h </w:instrText>
+              <w:instrText xml:space="preserve"> PAGEREF _Toc12102235 \h </w:instrText>
             </w:r>
             <w:r>
               <w:rPr>
@@ -5078,13 +5079,13 @@
               <w:lang w:eastAsia="en-GB"/>
             </w:rPr>
           </w:pPr>
-          <w:hyperlink w:anchor="_Toc12097487" w:history="1">
+          <w:hyperlink w:anchor="_Toc12102236" w:history="1">
             <w:r>
               <w:rPr>
                 <w:rStyle w:val="Hyperlink"/>
                 <w:noProof/>
               </w:rPr>
-              <w:t>Ocean 2</w:t>
+              <w:t>Coral Reef Dive</w:t>
             </w:r>
             <w:r>
               <w:rPr>
@@ -5105,7 +5106,7 @@
                 <w:noProof/>
                 <w:webHidden/>
               </w:rPr>
-              <w:instrText xml:space="preserve"> PAGEREF _Toc12097487 \h </w:instrText>
+              <w:instrText xml:space="preserve"> PAGEREF _Toc12102236 \h </w:instrText>
             </w:r>
             <w:r>
               <w:rPr>
@@ -5148,13 +5149,13 @@
               <w:lang w:eastAsia="en-GB"/>
             </w:rPr>
           </w:pPr>
-          <w:hyperlink w:anchor="_Toc12097488" w:history="1">
+          <w:hyperlink w:anchor="_Toc12102237" w:history="1">
             <w:r>
               <w:rPr>
                 <w:rStyle w:val="Hyperlink"/>
                 <w:noProof/>
               </w:rPr>
-              <w:t>Ocean 3</w:t>
+              <w:t>Wreck Dive</w:t>
             </w:r>
             <w:r>
               <w:rPr>
@@ -5175,7 +5176,7 @@
                 <w:noProof/>
                 <w:webHidden/>
               </w:rPr>
-              <w:instrText xml:space="preserve"> PAGEREF _Toc12097488 \h </w:instrText>
+              <w:instrText xml:space="preserve"> PAGEREF _Toc12102237 \h </w:instrText>
             </w:r>
             <w:r>
               <w:rPr>
@@ -5218,12 +5219,152 @@
               <w:lang w:eastAsia="en-GB"/>
             </w:rPr>
           </w:pPr>
-          <w:hyperlink w:anchor="_Toc12097489" w:history="1">
+          <w:hyperlink w:anchor="_Toc12102238" w:history="1">
             <w:r>
               <w:rPr>
                 <w:rStyle w:val="Hyperlink"/>
                 <w:noProof/>
               </w:rPr>
+              <w:t>Cave Dive</w:t>
+            </w:r>
+            <w:r>
+              <w:rPr>
+                <w:noProof/>
+                <w:webHidden/>
+              </w:rPr>
+              <w:tab/>
+            </w:r>
+            <w:r>
+              <w:rPr>
+                <w:noProof/>
+                <w:webHidden/>
+              </w:rPr>
+              <w:fldChar w:fldCharType="begin"/>
+            </w:r>
+            <w:r>
+              <w:rPr>
+                <w:noProof/>
+                <w:webHidden/>
+              </w:rPr>
+              <w:instrText xml:space="preserve"> PAGEREF _Toc12102238 \h </w:instrText>
+            </w:r>
+            <w:r>
+              <w:rPr>
+                <w:noProof/>
+                <w:webHidden/>
+              </w:rPr>
+            </w:r>
+            <w:r>
+              <w:rPr>
+                <w:noProof/>
+                <w:webHidden/>
+              </w:rPr>
+              <w:fldChar w:fldCharType="separate"/>
+            </w:r>
+            <w:r>
+              <w:rPr>
+                <w:noProof/>
+                <w:webHidden/>
+              </w:rPr>
+              <w:t>4</w:t>
+            </w:r>
+            <w:r>
+              <w:rPr>
+                <w:noProof/>
+                <w:webHidden/>
+              </w:rPr>
+              <w:fldChar w:fldCharType="end"/>
+            </w:r>
+          </w:hyperlink>
+        </w:p>
+        <w:p>
+          <w:pPr>
+            <w:pStyle w:val="TOC3"/>
+            <w:tabs>
+              <w:tab w:val="right" w:leader="dot" w:pos="9016"/>
+            </w:tabs>
+            <w:rPr>
+              <w:rFonts w:eastAsiaTheme="minorEastAsia"/>
+              <w:noProof/>
+              <w:lang w:eastAsia="en-GB"/>
+            </w:rPr>
+          </w:pPr>
+          <w:hyperlink w:anchor="_Toc12102239" w:history="1">
+            <w:r>
+              <w:rPr>
+                <w:rStyle w:val="Hyperlink"/>
+                <w:noProof/>
+              </w:rPr>
+              <w:t>Lake Dive</w:t>
+            </w:r>
+            <w:r>
+              <w:rPr>
+                <w:noProof/>
+                <w:webHidden/>
+              </w:rPr>
+              <w:tab/>
+            </w:r>
+            <w:r>
+              <w:rPr>
+                <w:noProof/>
+                <w:webHidden/>
+              </w:rPr>
+              <w:fldChar w:fldCharType="begin"/>
+            </w:r>
+            <w:r>
+              <w:rPr>
+                <w:noProof/>
+                <w:webHidden/>
+              </w:rPr>
+              <w:instrText xml:space="preserve"> PAGEREF _Toc12102239 \h </w:instrText>
+            </w:r>
+            <w:r>
+              <w:rPr>
+                <w:noProof/>
+                <w:webHidden/>
+              </w:rPr>
+            </w:r>
+            <w:r>
+              <w:rPr>
+                <w:noProof/>
+                <w:webHidden/>
+              </w:rPr>
+              <w:fldChar w:fldCharType="separate"/>
+            </w:r>
+            <w:r>
+              <w:rPr>
+                <w:noProof/>
+                <w:webHidden/>
+              </w:rPr>
+              <w:t>4</w:t>
+            </w:r>
+            <w:r>
+              <w:rPr>
+                <w:noProof/>
+                <w:webHidden/>
+              </w:rPr>
+              <w:fldChar w:fldCharType="end"/>
+            </w:r>
+          </w:hyperlink>
+        </w:p>
+        <w:p>
+          <w:pPr>
+            <w:pStyle w:val="TOC3"/>
+            <w:tabs>
+              <w:tab w:val="right" w:leader="dot" w:pos="9016"/>
+            </w:tabs>
+            <w:rPr>
+              <w:rFonts w:eastAsiaTheme="minorEastAsia"/>
+              <w:noProof/>
+              <w:lang w:eastAsia="en-GB"/>
+            </w:rPr>
+          </w:pPr>
+          <w:hyperlink w:anchor="_Toc12102240" w:history="1">
+            <w:r>
+              <w:rPr>
+                <w:rStyle w:val="Hyperlink"/>
+                <w:noProof/>
+              </w:rPr>
               <w:t>Basic object levels</w:t>
             </w:r>
             <w:r>
@@ -5245,7 +5386,7 @@
                 <w:noProof/>
                 <w:webHidden/>
               </w:rPr>
-              <w:instrText xml:space="preserve"> PAGEREF _Toc12097489 \h </w:instrText>
+              <w:instrText xml:space="preserve"> PAGEREF _Toc12102240 \h </w:instrText>
             </w:r>
             <w:r>
               <w:rPr>
@@ -5288,7 +5429,7 @@
               <w:lang w:eastAsia="en-GB"/>
             </w:rPr>
           </w:pPr>
-          <w:hyperlink w:anchor="_Toc12097490" w:history="1">
+          <w:hyperlink w:anchor="_Toc12102241" w:history="1">
             <w:r>
               <w:rPr>
                 <w:rStyle w:val="Hyperlink"/>
@@ -5315,7 +5456,7 @@
                 <w:noProof/>
                 <w:webHidden/>
               </w:rPr>
-              <w:instrText xml:space="preserve"> PAGEREF _Toc12097490 \h </w:instrText>
+              <w:instrText xml:space="preserve"> PAGEREF _Toc12102241 \h </w:instrText>
             </w:r>
             <w:r>
               <w:rPr>
@@ -5358,7 +5499,7 @@
               <w:lang w:eastAsia="en-GB"/>
             </w:rPr>
           </w:pPr>
-          <w:hyperlink w:anchor="_Toc12097491" w:history="1">
+          <w:hyperlink w:anchor="_Toc12102242" w:history="1">
             <w:r>
               <w:rPr>
                 <w:rStyle w:val="Hyperlink"/>
@@ -5385,7 +5526,7 @@
                 <w:noProof/>
                 <w:webHidden/>
               </w:rPr>
-              <w:instrText xml:space="preserve"> PAGEREF _Toc12097491 \h </w:instrText>
+              <w:instrText xml:space="preserve"> PAGEREF _Toc12102242 \h </w:instrText>
             </w:r>
             <w:r>
               <w:rPr>
@@ -5428,7 +5569,7 @@
               <w:lang w:eastAsia="en-GB"/>
             </w:rPr>
           </w:pPr>
-          <w:hyperlink w:anchor="_Toc12097492" w:history="1">
+          <w:hyperlink w:anchor="_Toc12102243" w:history="1">
             <w:r>
               <w:rPr>
                 <w:rStyle w:val="Hyperlink"/>
@@ -5455,7 +5596,7 @@
                 <w:noProof/>
                 <w:webHidden/>
               </w:rPr>
-              <w:instrText xml:space="preserve"> PAGEREF _Toc12097492 \h </w:instrText>
+              <w:instrText xml:space="preserve"> PAGEREF _Toc12102243 \h </w:instrText>
             </w:r>
             <w:r>
               <w:rPr>
@@ -5498,7 +5639,7 @@
               <w:lang w:eastAsia="en-GB"/>
             </w:rPr>
           </w:pPr>
-          <w:hyperlink w:anchor="_Toc12097493" w:history="1">
+          <w:hyperlink w:anchor="_Toc12102244" w:history="1">
             <w:r>
               <w:rPr>
                 <w:rStyle w:val="Hyperlink"/>
@@ -5525,7 +5666,7 @@
                 <w:noProof/>
                 <w:webHidden/>
               </w:rPr>
-              <w:instrText xml:space="preserve"> PAGEREF _Toc12097493 \h </w:instrText>
+              <w:instrText xml:space="preserve"> PAGEREF _Toc12102244 \h </w:instrText>
             </w:r>
             <w:r>
               <w:rPr>
@@ -5568,7 +5709,7 @@
               <w:lang w:eastAsia="en-GB"/>
             </w:rPr>
           </w:pPr>
-          <w:hyperlink w:anchor="_Toc12097494" w:history="1">
+          <w:hyperlink w:anchor="_Toc12102245" w:history="1">
             <w:r>
               <w:rPr>
                 <w:rStyle w:val="Hyperlink"/>
@@ -5595,7 +5736,7 @@
                 <w:noProof/>
                 <w:webHidden/>
               </w:rPr>
-              <w:instrText xml:space="preserve"> PAGEREF _Toc12097494 \h </w:instrText>
+              <w:instrText xml:space="preserve"> PAGEREF _Toc12102245 \h </w:instrText>
             </w:r>
             <w:r>
               <w:rPr>
@@ -5638,7 +5779,7 @@
               <w:lang w:eastAsia="en-GB"/>
             </w:rPr>
           </w:pPr>
-          <w:hyperlink w:anchor="_Toc12097495" w:history="1">
+          <w:hyperlink w:anchor="_Toc12102246" w:history="1">
             <w:r>
               <w:rPr>
                 <w:rStyle w:val="Hyperlink"/>
@@ -5665,7 +5806,7 @@
                 <w:noProof/>
                 <w:webHidden/>
               </w:rPr>
-              <w:instrText xml:space="preserve"> PAGEREF _Toc12097495 \h </w:instrText>
+              <w:instrText xml:space="preserve"> PAGEREF _Toc12102246 \h </w:instrText>
             </w:r>
             <w:r>
               <w:rPr>
@@ -5708,7 +5849,7 @@
               <w:lang w:eastAsia="en-GB"/>
             </w:rPr>
           </w:pPr>
-          <w:hyperlink w:anchor="_Toc12097496" w:history="1">
+          <w:hyperlink w:anchor="_Toc12102247" w:history="1">
             <w:r>
               <w:rPr>
                 <w:rStyle w:val="Hyperlink"/>
@@ -5735,7 +5876,7 @@
                 <w:noProof/>
                 <w:webHidden/>
               </w:rPr>
-              <w:instrText xml:space="preserve"> PAGEREF _Toc12097496 \h </w:instrText>
+              <w:instrText xml:space="preserve"> PAGEREF _Toc12102247 \h </w:instrText>
             </w:r>
             <w:r>
               <w:rPr>
@@ -5778,7 +5919,7 @@
               <w:lang w:eastAsia="en-GB"/>
             </w:rPr>
           </w:pPr>
-          <w:hyperlink w:anchor="_Toc12097497" w:history="1">
+          <w:hyperlink w:anchor="_Toc12102248" w:history="1">
             <w:r>
               <w:rPr>
                 <w:rStyle w:val="Hyperlink"/>
@@ -5805,7 +5946,7 @@
                 <w:noProof/>
                 <w:webHidden/>
               </w:rPr>
-              <w:instrText xml:space="preserve"> PAGEREF _Toc12097497 \h </w:instrText>
+              <w:instrText xml:space="preserve"> PAGEREF _Toc12102248 \h </w:instrText>
             </w:r>
             <w:r>
               <w:rPr>
@@ -5835,8 +5976,6 @@
               <w:fldChar w:fldCharType="end"/>
             </w:r>
           </w:hyperlink>
-          <w:bookmarkStart w:id="1" w:name="_GoBack"/>
-          <w:bookmarkEnd w:id="1"/>
         </w:p>
         <w:p>
           <w:pPr>
@@ -5850,7 +5989,7 @@
               <w:lang w:eastAsia="en-GB"/>
             </w:rPr>
           </w:pPr>
-          <w:hyperlink w:anchor="_Toc12097498" w:history="1">
+          <w:hyperlink w:anchor="_Toc12102249" w:history="1">
             <w:r>
               <w:rPr>
                 <w:rStyle w:val="Hyperlink"/>
@@ -5877,7 +6016,7 @@
                 <w:noProof/>
                 <w:webHidden/>
               </w:rPr>
-              <w:instrText xml:space="preserve"> PAGEREF _Toc12097498 \h </w:instrText>
+              <w:instrText xml:space="preserve"> PAGEREF _Toc12102249 \h </w:instrText>
             </w:r>
             <w:r>
               <w:rPr>
@@ -5920,7 +6059,7 @@
               <w:lang w:eastAsia="en-GB"/>
             </w:rPr>
           </w:pPr>
-          <w:hyperlink w:anchor="_Toc12097499" w:history="1">
+          <w:hyperlink w:anchor="_Toc12102250" w:history="1">
             <w:r>
               <w:rPr>
                 <w:rStyle w:val="Hyperlink"/>
@@ -5947,7 +6086,7 @@
                 <w:noProof/>
                 <w:webHidden/>
               </w:rPr>
-              <w:instrText xml:space="preserve"> PAGEREF _Toc12097499 \h </w:instrText>
+              <w:instrText xml:space="preserve"> PAGEREF _Toc12102250 \h </w:instrText>
             </w:r>
             <w:r>
               <w:rPr>
@@ -5990,7 +6129,7 @@
               <w:lang w:eastAsia="en-GB"/>
             </w:rPr>
           </w:pPr>
-          <w:hyperlink w:anchor="_Toc12097500" w:history="1">
+          <w:hyperlink w:anchor="_Toc12102251" w:history="1">
             <w:r>
               <w:rPr>
                 <w:rStyle w:val="Hyperlink"/>
@@ -6017,7 +6156,7 @@
                 <w:noProof/>
                 <w:webHidden/>
               </w:rPr>
-              <w:instrText xml:space="preserve"> PAGEREF _Toc12097500 \h </w:instrText>
+              <w:instrText xml:space="preserve"> PAGEREF _Toc12102251 \h </w:instrText>
             </w:r>
             <w:r>
               <w:rPr>
@@ -6060,7 +6199,7 @@
               <w:lang w:eastAsia="en-GB"/>
             </w:rPr>
           </w:pPr>
-          <w:hyperlink w:anchor="_Toc12097501" w:history="1">
+          <w:hyperlink w:anchor="_Toc12102252" w:history="1">
             <w:r>
               <w:rPr>
                 <w:rStyle w:val="Hyperlink"/>
@@ -6087,7 +6226,7 @@
                 <w:noProof/>
                 <w:webHidden/>
               </w:rPr>
-              <w:instrText xml:space="preserve"> PAGEREF _Toc12097501 \h </w:instrText>
+              <w:instrText xml:space="preserve"> PAGEREF _Toc12102252 \h </w:instrText>
             </w:r>
             <w:r>
               <w:rPr>
@@ -6130,7 +6269,7 @@
               <w:lang w:eastAsia="en-GB"/>
             </w:rPr>
           </w:pPr>
-          <w:hyperlink w:anchor="_Toc12097502" w:history="1">
+          <w:hyperlink w:anchor="_Toc12102253" w:history="1">
             <w:r>
               <w:rPr>
                 <w:rStyle w:val="Hyperlink"/>
@@ -6157,7 +6296,7 @@
                 <w:noProof/>
                 <w:webHidden/>
               </w:rPr>
-              <w:instrText xml:space="preserve"> PAGEREF _Toc12097502 \h </w:instrText>
+              <w:instrText xml:space="preserve"> PAGEREF _Toc12102253 \h </w:instrText>
             </w:r>
             <w:r>
               <w:rPr>
@@ -6208,12 +6347,13 @@
           <w:szCs w:val="48"/>
         </w:rPr>
       </w:pPr>
-      <w:bookmarkStart w:id="2" w:name="_Toc12097475"/>
+      <w:bookmarkStart w:id="1" w:name="_Toc12102224"/>
       <w:r>
         <w:rPr>
           <w:sz w:val="48"/>
           <w:szCs w:val="48"/>
         </w:rPr>
+        <w:lastRenderedPageBreak/>
         <w:t>G</w:t>
       </w:r>
       <w:r>
@@ -6223,45 +6363,98 @@
         </w:rPr>
         <w:t>ame Design</w:t>
       </w:r>
+      <w:bookmarkEnd w:id="1"/>
+    </w:p>
+    <w:p>
+      <w:pPr>
+        <w:pStyle w:val="Heading3"/>
+      </w:pPr>
+    </w:p>
+    <w:p>
+      <w:pPr>
+        <w:pStyle w:val="Heading2"/>
+      </w:pPr>
+      <w:bookmarkStart w:id="2" w:name="_Toc12102225"/>
+      <w:r>
+        <w:t>Summary</w:t>
+      </w:r>
       <w:bookmarkEnd w:id="2"/>
     </w:p>
     <w:p>
+      <w:r>
+        <w:t>The main character is a scuba diver who wishes to search the oceans for different species of underwater life.</w:t>
+      </w:r>
+    </w:p>
+    <w:p/>
+    <w:p>
       <w:pPr>
         <w:pStyle w:val="Heading3"/>
       </w:pPr>
-    </w:p>
-    <w:p>
-      <w:pPr>
-        <w:pStyle w:val="Heading2"/>
-      </w:pPr>
-      <w:bookmarkStart w:id="3" w:name="_Toc12097476"/>
-      <w:r>
-        <w:t>Summary</w:t>
+      <w:bookmarkStart w:id="3" w:name="_Toc12102226"/>
+      <w:r>
+        <w:t>Gameplay</w:t>
       </w:r>
       <w:bookmarkEnd w:id="3"/>
     </w:p>
     <w:p>
+      <w:r>
+        <w:t xml:space="preserve">The goal of the game is to explore different underwater environments to discover. The player </w:t>
+      </w:r>
+      <w:r>
+        <w:t>must</w:t>
+      </w:r>
+      <w:r>
+        <w:t xml:space="preserve"> avoid dangerous obstacles such as unexploded mines, objects falling from above and dangerous aquatic life.</w:t>
+      </w:r>
+    </w:p>
+    <w:p>
       <w:pPr>
         <w:pStyle w:val="Heading3"/>
       </w:pPr>
     </w:p>
-    <w:p/>
-    <w:p/>
-    <w:p/>
     <w:p>
       <w:pPr>
         <w:pStyle w:val="Heading3"/>
       </w:pPr>
-      <w:bookmarkStart w:id="4" w:name="_Toc12097477"/>
-      <w:r>
-        <w:t>Gameplay</w:t>
+      <w:bookmarkStart w:id="4" w:name="_Toc12102227"/>
+      <w:r>
+        <w:t>Mi</w:t>
+      </w:r>
+      <w:r>
+        <w:t>n</w:t>
+      </w:r>
+      <w:r>
+        <w:t>d-set</w:t>
       </w:r>
       <w:bookmarkEnd w:id="4"/>
     </w:p>
     <w:p>
+      <w:r>
+        <w:t>Player needs to remain focused and alert to the dangers and wildlife around them, while diving through the level.</w:t>
+      </w:r>
+    </w:p>
+    <w:p>
       <w:pPr>
         <w:pStyle w:val="Heading3"/>
       </w:pPr>
+      <w:r>
+        <w:br/>
+      </w:r>
+      <w:bookmarkStart w:id="5" w:name="_Toc12102228"/>
+      <w:r>
+        <w:t>Story</w:t>
+      </w:r>
+      <w:bookmarkEnd w:id="5"/>
+    </w:p>
+    <w:p>
+      <w:r>
+        <w:t>This game is about a scuba diver who wants to dive in different environments to see what underwater life each has to offer. The diver has been sent from a marine conservation group to document as much aquatic life as possible.</w:t>
+      </w:r>
+    </w:p>
+    <w:p>
+      <w:r>
+        <w:t>Towards the end of the game, the diver would have explored all the environments and have a catalogue containing full range of aquatic life and details about each species or object.</w:t>
+      </w:r>
     </w:p>
     <w:p>
       <w:pPr>
@@ -6272,79 +6465,16 @@
       <w:pPr>
         <w:pStyle w:val="Heading3"/>
       </w:pPr>
-    </w:p>
-    <w:p>
-      <w:pPr>
-        <w:pStyle w:val="Heading3"/>
-      </w:pPr>
-    </w:p>
-    <w:p>
-      <w:pPr>
-        <w:pStyle w:val="Heading3"/>
-      </w:pPr>
-      <w:bookmarkStart w:id="5" w:name="_Toc12097478"/>
-      <w:r>
-        <w:t>Mid-set</w:t>
-      </w:r>
-      <w:bookmarkEnd w:id="5"/>
-    </w:p>
-    <w:p>
-      <w:pPr>
-        <w:pStyle w:val="Heading3"/>
-      </w:pPr>
-    </w:p>
-    <w:p>
-      <w:pPr>
-        <w:pStyle w:val="Heading3"/>
-      </w:pPr>
-    </w:p>
-    <w:p>
-      <w:pPr>
-        <w:pStyle w:val="Heading3"/>
-      </w:pPr>
-    </w:p>
-    <w:p>
-      <w:pPr>
-        <w:pStyle w:val="Heading3"/>
-      </w:pPr>
-      <w:r>
-        <w:br/>
-      </w:r>
-      <w:bookmarkStart w:id="6" w:name="_Toc12097479"/>
-      <w:r>
-        <w:t>Story</w:t>
+      <w:bookmarkStart w:id="6" w:name="_Toc12102229"/>
+      <w:r>
+        <w:t>Demo</w:t>
       </w:r>
       <w:bookmarkEnd w:id="6"/>
     </w:p>
     <w:p>
-      <w:pPr>
-        <w:pStyle w:val="Heading3"/>
-      </w:pPr>
-    </w:p>
-    <w:p>
-      <w:pPr>
-        <w:pStyle w:val="Heading3"/>
-      </w:pPr>
-    </w:p>
-    <w:p>
-      <w:pPr>
-        <w:pStyle w:val="Heading3"/>
-      </w:pPr>
-    </w:p>
-    <w:p>
-      <w:pPr>
-        <w:pStyle w:val="Heading3"/>
-      </w:pPr>
-    </w:p>
-    <w:p>
-      <w:pPr>
-        <w:pStyle w:val="Heading3"/>
-      </w:pPr>
-      <w:bookmarkStart w:id="7" w:name="_Toc12097480"/>
-      <w:r>
-        <w:t>Demo</w:t>
-      </w:r>
-      <w:bookmarkEnd w:id="7"/>
+      <w:r>
+        <w:t>The demo of the game will show the diver exploring part of the Coastal Dive level and some of the fish the game will have to offer.</w:t>
+      </w:r>
     </w:p>
     <w:p/>
     <w:p/>
@@ -6353,7 +6483,6 @@
     <w:p/>
     <w:p/>
     <w:p/>
-    <w:p/>
     <w:p>
       <w:pPr>
         <w:pStyle w:val="Heading1"/>
@@ -6362,88 +6491,679 @@
           <w:szCs w:val="48"/>
         </w:rPr>
       </w:pPr>
-      <w:bookmarkStart w:id="8" w:name="_Toc12097481"/>
+      <w:bookmarkStart w:id="7" w:name="_Toc12102230"/>
       <w:r>
         <w:rPr>
           <w:sz w:val="48"/>
           <w:szCs w:val="48"/>
         </w:rPr>
+        <w:lastRenderedPageBreak/>
         <w:t>Technical</w:t>
       </w:r>
+      <w:bookmarkEnd w:id="7"/>
+    </w:p>
+    <w:p>
+      <w:pPr>
+        <w:pStyle w:val="Heading3"/>
+      </w:pPr>
+    </w:p>
+    <w:p>
+      <w:pPr>
+        <w:pStyle w:val="Heading2"/>
+      </w:pPr>
+      <w:bookmarkStart w:id="8" w:name="_Toc12102231"/>
+      <w:r>
+        <w:t>Platform</w:t>
+      </w:r>
       <w:bookmarkEnd w:id="8"/>
     </w:p>
     <w:p>
-      <w:pPr>
-        <w:pStyle w:val="Heading3"/>
-      </w:pPr>
+      <w:r>
+        <w:t>Scuba Diver will be a cross-platform game supporting Microsoft Windows, Macintosh computers and Linux systems. The client’s computer would need Python installed to be able to play this game.</w:t>
+      </w:r>
     </w:p>
     <w:p>
       <w:pPr>
         <w:pStyle w:val="Heading2"/>
       </w:pPr>
-      <w:bookmarkStart w:id="9" w:name="_Toc12097482"/>
-      <w:r>
-        <w:t>Platform</w:t>
+    </w:p>
+    <w:p>
+      <w:pPr>
+        <w:pStyle w:val="Heading2"/>
+      </w:pPr>
+      <w:bookmarkStart w:id="9" w:name="_Toc12102232"/>
+      <w:r>
+        <w:t>Screens</w:t>
       </w:r>
       <w:bookmarkEnd w:id="9"/>
     </w:p>
     <w:p>
-      <w:pPr>
-        <w:pStyle w:val="Heading2"/>
-      </w:pPr>
-    </w:p>
-    <w:p>
-      <w:pPr>
-        <w:pStyle w:val="Heading2"/>
-      </w:pPr>
-    </w:p>
-    <w:p>
-      <w:pPr>
-        <w:pStyle w:val="Heading2"/>
-      </w:pPr>
-      <w:bookmarkStart w:id="10" w:name="_Toc12097483"/>
-      <w:r>
-        <w:t>Screens</w:t>
-      </w:r>
-      <w:bookmarkEnd w:id="10"/>
-    </w:p>
-    <w:p>
       <w:r>
         <w:t>Title Screen</w:t>
+      </w:r>
+    </w:p>
+    <w:p>
+      <w:pPr>
+        <w:pStyle w:val="ListParagraph"/>
+        <w:numPr>
+          <w:ilvl w:val="0"/>
+          <w:numId w:val="1"/>
+        </w:numPr>
+      </w:pPr>
+      <w:r>
+        <w:t>Start New Game</w:t>
+      </w:r>
+    </w:p>
+    <w:p>
+      <w:pPr>
+        <w:pStyle w:val="ListParagraph"/>
+        <w:numPr>
+          <w:ilvl w:val="0"/>
+          <w:numId w:val="1"/>
+        </w:numPr>
+      </w:pPr>
+      <w:r>
+        <w:t>Load Game</w:t>
+      </w:r>
+    </w:p>
+    <w:p>
+      <w:pPr>
+        <w:pStyle w:val="ListParagraph"/>
+        <w:numPr>
+          <w:ilvl w:val="0"/>
+          <w:numId w:val="1"/>
+        </w:numPr>
+      </w:pPr>
+      <w:r>
+        <w:t>Save Game</w:t>
+      </w:r>
+    </w:p>
+    <w:p>
+      <w:pPr>
+        <w:pStyle w:val="ListParagraph"/>
+        <w:numPr>
+          <w:ilvl w:val="0"/>
+          <w:numId w:val="1"/>
+        </w:numPr>
+      </w:pPr>
+      <w:r>
+        <w:t>How to Play</w:t>
+      </w:r>
+    </w:p>
+    <w:p>
+      <w:pPr>
+        <w:pStyle w:val="ListParagraph"/>
+        <w:numPr>
+          <w:ilvl w:val="0"/>
+          <w:numId w:val="1"/>
+        </w:numPr>
+      </w:pPr>
+      <w:r>
+        <w:t>Options</w:t>
+      </w:r>
+    </w:p>
+    <w:p>
+      <w:pPr>
+        <w:pStyle w:val="ListParagraph"/>
+        <w:numPr>
+          <w:ilvl w:val="0"/>
+          <w:numId w:val="1"/>
+        </w:numPr>
+      </w:pPr>
+      <w:r>
+        <w:t>Quit</w:t>
+      </w:r>
+    </w:p>
+    <w:p>
+      <w:pPr>
+        <w:pStyle w:val="ListParagraph"/>
+        <w:numPr>
+          <w:ilvl w:val="0"/>
+          <w:numId w:val="1"/>
+        </w:numPr>
+      </w:pPr>
+      <w:r>
+        <w:t>Credits</w:t>
+      </w:r>
+    </w:p>
+    <w:p>
+      <w:r>
+        <w:t>Map Select</w:t>
+      </w:r>
+    </w:p>
+    <w:p>
+      <w:pPr>
+        <w:pStyle w:val="ListParagraph"/>
+        <w:numPr>
+          <w:ilvl w:val="0"/>
+          <w:numId w:val="2"/>
+        </w:numPr>
+      </w:pPr>
+      <w:r>
+        <w:t>Coastal Dive</w:t>
+      </w:r>
+    </w:p>
+    <w:p>
+      <w:pPr>
+        <w:pStyle w:val="ListParagraph"/>
+        <w:numPr>
+          <w:ilvl w:val="0"/>
+          <w:numId w:val="2"/>
+        </w:numPr>
+      </w:pPr>
+      <w:r>
+        <w:t>Coral Reef Dive</w:t>
+      </w:r>
+    </w:p>
+    <w:p>
+      <w:pPr>
+        <w:pStyle w:val="ListParagraph"/>
+        <w:numPr>
+          <w:ilvl w:val="0"/>
+          <w:numId w:val="2"/>
+        </w:numPr>
+      </w:pPr>
+      <w:r>
+        <w:t>Wreck Dive</w:t>
+      </w:r>
+    </w:p>
+    <w:p>
+      <w:pPr>
+        <w:pStyle w:val="ListParagraph"/>
+        <w:numPr>
+          <w:ilvl w:val="0"/>
+          <w:numId w:val="2"/>
+        </w:numPr>
+      </w:pPr>
+      <w:r>
+        <w:t>Cave Dive</w:t>
+      </w:r>
+    </w:p>
+    <w:p>
+      <w:pPr>
+        <w:pStyle w:val="ListParagraph"/>
+        <w:numPr>
+          <w:ilvl w:val="0"/>
+          <w:numId w:val="2"/>
+        </w:numPr>
+      </w:pPr>
+      <w:r>
+        <w:t>Lake Dive</w:t>
+      </w:r>
+    </w:p>
+    <w:p>
+      <w:r>
+        <w:t>Controls in-menus</w:t>
+      </w:r>
+    </w:p>
+    <w:p>
+      <w:pPr>
+        <w:pStyle w:val="ListParagraph"/>
+        <w:numPr>
+          <w:ilvl w:val="0"/>
+          <w:numId w:val="3"/>
+        </w:numPr>
+      </w:pPr>
+      <w:r>
+        <w:t>Keyboard to navigate the menu</w:t>
+      </w:r>
+    </w:p>
+    <w:p>
+      <w:pPr>
+        <w:pStyle w:val="ListParagraph"/>
+        <w:numPr>
+          <w:ilvl w:val="0"/>
+          <w:numId w:val="3"/>
+        </w:numPr>
+      </w:pPr>
+      <w:r>
+        <w:t>Gaming Pad as an alternative to navigate the menu</w:t>
+      </w:r>
+    </w:p>
+    <w:p>
+      <w:pPr>
+        <w:pStyle w:val="ListParagraph"/>
+        <w:numPr>
+          <w:ilvl w:val="0"/>
+          <w:numId w:val="3"/>
+        </w:numPr>
+      </w:pPr>
+      <w:r>
+        <w:t>Mouse as another alternative to navigate the menu</w:t>
+      </w:r>
+    </w:p>
+    <w:p>
+      <w:r>
+        <w:t>Controls in-game</w:t>
+      </w:r>
+    </w:p>
+    <w:p>
+      <w:pPr>
+        <w:pStyle w:val="ListParagraph"/>
+        <w:numPr>
+          <w:ilvl w:val="0"/>
+          <w:numId w:val="4"/>
+        </w:numPr>
+      </w:pPr>
+      <w:r>
+        <w:t>Keyboard to control the Scuba Divers movement.</w:t>
+      </w:r>
+    </w:p>
+    <w:p>
+      <w:pPr>
+        <w:pStyle w:val="ListParagraph"/>
+        <w:numPr>
+          <w:ilvl w:val="0"/>
+          <w:numId w:val="4"/>
+        </w:numPr>
+      </w:pPr>
+      <w:r>
+        <w:t>Gamin Pad as an alternative to control the Scuba Divers movement.</w:t>
+      </w:r>
+    </w:p>
+    <w:p>
+      <w:r>
+        <w:t>Mechanics</w:t>
+      </w:r>
+    </w:p>
+    <w:p>
+      <w:r>
+        <w:t>The diver has a movement speed, ranging from stopped (not moving) to swimming at full speed. The diver touches objects to interact with them. Creatures can be catalogued by being touched and the interact key being pressed. The diver cannot swim though the aquatic life or some objects within the different dive sites themselves. Colliding with these objects will cause the diver to stop. The diver has a health bar, that if reaches zero, the diver will have to start the level again.</w:t>
       </w:r>
     </w:p>
     <w:p/>
     <w:p/>
     <w:p/>
-    <w:p>
-      <w:r>
-        <w:t>Map Select</w:t>
-      </w:r>
-    </w:p>
     <w:p/>
+    <w:p>
+      <w:pPr>
+        <w:pStyle w:val="Heading1"/>
+        <w:rPr>
+          <w:sz w:val="48"/>
+          <w:szCs w:val="48"/>
+        </w:rPr>
+      </w:pPr>
+      <w:bookmarkStart w:id="10" w:name="_Toc12102233"/>
+      <w:r>
+        <w:rPr>
+          <w:sz w:val="48"/>
+          <w:szCs w:val="48"/>
+        </w:rPr>
+        <w:lastRenderedPageBreak/>
+        <w:t>Level</w:t>
+      </w:r>
+      <w:r>
+        <w:rPr>
+          <w:sz w:val="48"/>
+          <w:szCs w:val="48"/>
+        </w:rPr>
+        <w:t xml:space="preserve"> Design</w:t>
+      </w:r>
+      <w:bookmarkEnd w:id="10"/>
+    </w:p>
+    <w:p>
+      <w:pPr>
+        <w:pStyle w:val="Heading3"/>
+      </w:pPr>
+    </w:p>
+    <w:p>
+      <w:pPr>
+        <w:pStyle w:val="Heading2"/>
+      </w:pPr>
+      <w:bookmarkStart w:id="11" w:name="_Toc12102234"/>
+      <w:r>
+        <w:t>Themes</w:t>
+      </w:r>
+      <w:bookmarkEnd w:id="11"/>
+    </w:p>
     <w:p/>
     <w:p>
-      <w:r>
-        <w:br/>
-      </w:r>
-      <w:r>
-        <w:t>Controls in-menus</w:t>
+      <w:pPr>
+        <w:pStyle w:val="Heading3"/>
+      </w:pPr>
+      <w:bookmarkStart w:id="12" w:name="_Toc12102235"/>
+      <w:r>
+        <w:t>Coastal Dive</w:t>
+      </w:r>
+      <w:bookmarkEnd w:id="12"/>
+    </w:p>
+    <w:p>
+      <w:pPr>
+        <w:pStyle w:val="ListParagraph"/>
+        <w:numPr>
+          <w:ilvl w:val="0"/>
+          <w:numId w:val="6"/>
+        </w:numPr>
+      </w:pPr>
+      <w:r>
+        <w:t>Based on Egypt’s Red Sea</w:t>
+      </w:r>
+    </w:p>
+    <w:p>
+      <w:pPr>
+        <w:pStyle w:val="ListParagraph"/>
+        <w:numPr>
+          <w:ilvl w:val="0"/>
+          <w:numId w:val="6"/>
+        </w:numPr>
+      </w:pPr>
+      <w:r>
+        <w:t>Choppy</w:t>
+      </w:r>
+    </w:p>
+    <w:p>
+      <w:pPr>
+        <w:pStyle w:val="Heading3"/>
+      </w:pPr>
+      <w:bookmarkStart w:id="13" w:name="_Toc12102236"/>
+      <w:r>
+        <w:t>Coral Reef Dive</w:t>
+      </w:r>
+      <w:bookmarkEnd w:id="13"/>
+    </w:p>
+    <w:p>
+      <w:pPr>
+        <w:pStyle w:val="ListParagraph"/>
+        <w:numPr>
+          <w:ilvl w:val="0"/>
+          <w:numId w:val="7"/>
+        </w:numPr>
+      </w:pPr>
+      <w:r>
+        <w:t>Based on Australia’s Great Barrier Reef</w:t>
+      </w:r>
+    </w:p>
+    <w:p>
+      <w:pPr>
+        <w:pStyle w:val="ListParagraph"/>
+        <w:numPr>
+          <w:ilvl w:val="0"/>
+          <w:numId w:val="7"/>
+        </w:numPr>
+      </w:pPr>
+      <w:r>
+        <w:t>Bright</w:t>
+      </w:r>
+    </w:p>
+    <w:p>
+      <w:pPr>
+        <w:pStyle w:val="ListParagraph"/>
+        <w:numPr>
+          <w:ilvl w:val="0"/>
+          <w:numId w:val="7"/>
+        </w:numPr>
+      </w:pPr>
+      <w:r>
+        <w:t>Colourful them from the Corals</w:t>
+      </w:r>
+    </w:p>
+    <w:p>
+      <w:pPr>
+        <w:pStyle w:val="Heading3"/>
+      </w:pPr>
+      <w:bookmarkStart w:id="14" w:name="_Toc12102237"/>
+      <w:r>
+        <w:t>Wreck Dive</w:t>
+      </w:r>
+      <w:bookmarkEnd w:id="14"/>
+    </w:p>
+    <w:p>
+      <w:pPr>
+        <w:pStyle w:val="ListParagraph"/>
+        <w:numPr>
+          <w:ilvl w:val="0"/>
+          <w:numId w:val="8"/>
+        </w:numPr>
+      </w:pPr>
+      <w:r>
+        <w:t>Based around a World War 2 sunken war ship</w:t>
+      </w:r>
+    </w:p>
+    <w:p>
+      <w:pPr>
+        <w:pStyle w:val="ListParagraph"/>
+        <w:numPr>
+          <w:ilvl w:val="0"/>
+          <w:numId w:val="8"/>
+        </w:numPr>
+      </w:pPr>
+      <w:r>
+        <w:t>Dark</w:t>
+      </w:r>
+    </w:p>
+    <w:p>
+      <w:pPr>
+        <w:pStyle w:val="ListParagraph"/>
+        <w:numPr>
+          <w:ilvl w:val="0"/>
+          <w:numId w:val="8"/>
+        </w:numPr>
+      </w:pPr>
+      <w:r>
+        <w:t>Unexploded mines and other objects scattered around the sunk war ship</w:t>
+      </w:r>
+    </w:p>
+    <w:p>
+      <w:pPr>
+        <w:pStyle w:val="Heading3"/>
+      </w:pPr>
+      <w:bookmarkStart w:id="15" w:name="_Toc12102238"/>
+      <w:r>
+        <w:t>Cave Dive</w:t>
+      </w:r>
+      <w:bookmarkEnd w:id="15"/>
+    </w:p>
+    <w:p>
+      <w:pPr>
+        <w:pStyle w:val="ListParagraph"/>
+        <w:numPr>
+          <w:ilvl w:val="0"/>
+          <w:numId w:val="10"/>
+        </w:numPr>
+      </w:pPr>
+      <w:r>
+        <w:t>Based on a south American underwater cave</w:t>
+      </w:r>
+    </w:p>
+    <w:p>
+      <w:pPr>
+        <w:pStyle w:val="ListParagraph"/>
+        <w:numPr>
+          <w:ilvl w:val="0"/>
+          <w:numId w:val="10"/>
+        </w:numPr>
+      </w:pPr>
+      <w:r>
+        <w:t>Dark</w:t>
+      </w:r>
+    </w:p>
+    <w:p>
+      <w:pPr>
+        <w:pStyle w:val="ListParagraph"/>
+        <w:numPr>
+          <w:ilvl w:val="0"/>
+          <w:numId w:val="10"/>
+        </w:numPr>
+      </w:pPr>
+      <w:r>
+        <w:t>Objects falling around the diver occasionally</w:t>
+      </w:r>
+    </w:p>
+    <w:p>
+      <w:pPr>
+        <w:pStyle w:val="ListParagraph"/>
+        <w:numPr>
+          <w:ilvl w:val="0"/>
+          <w:numId w:val="10"/>
+        </w:numPr>
+      </w:pPr>
+      <w:r>
+        <w:t>Dangerous</w:t>
+      </w:r>
+    </w:p>
+    <w:p>
+      <w:pPr>
+        <w:pStyle w:val="ListParagraph"/>
+        <w:numPr>
+          <w:ilvl w:val="0"/>
+          <w:numId w:val="10"/>
+        </w:numPr>
+      </w:pPr>
+      <w:r>
+        <w:t>Narrow pathways</w:t>
+      </w:r>
+    </w:p>
+    <w:p>
+      <w:pPr>
+        <w:pStyle w:val="Heading3"/>
+      </w:pPr>
+      <w:bookmarkStart w:id="16" w:name="_Toc12102239"/>
+      <w:r>
+        <w:t>Lake Dive</w:t>
+      </w:r>
+      <w:bookmarkEnd w:id="16"/>
+    </w:p>
+    <w:p>
+      <w:pPr>
+        <w:pStyle w:val="ListParagraph"/>
+        <w:numPr>
+          <w:ilvl w:val="0"/>
+          <w:numId w:val="11"/>
+        </w:numPr>
+      </w:pPr>
+      <w:r>
+        <w:t>Based on a Mangrove forest</w:t>
+      </w:r>
+    </w:p>
+    <w:p>
+      <w:pPr>
+        <w:pStyle w:val="ListParagraph"/>
+        <w:numPr>
+          <w:ilvl w:val="0"/>
+          <w:numId w:val="11"/>
+        </w:numPr>
+      </w:pPr>
+      <w:r>
+        <w:t>Murky water</w:t>
+      </w:r>
+    </w:p>
+    <w:p>
+      <w:pPr>
+        <w:pStyle w:val="ListParagraph"/>
+        <w:numPr>
+          <w:ilvl w:val="0"/>
+          <w:numId w:val="11"/>
+        </w:numPr>
+      </w:pPr>
+      <w:r>
+        <w:t>Lots of plants</w:t>
+      </w:r>
+    </w:p>
+    <w:p/>
+    <w:p>
+      <w:pPr>
+        <w:pStyle w:val="Heading3"/>
+      </w:pPr>
+      <w:bookmarkStart w:id="17" w:name="_Toc12102240"/>
+      <w:r>
+        <w:t>Basic object levels</w:t>
+      </w:r>
+      <w:bookmarkEnd w:id="17"/>
+    </w:p>
+    <w:p>
+      <w:r>
+        <w:t>Every level contains:</w:t>
+      </w:r>
+    </w:p>
+    <w:p>
+      <w:pPr>
+        <w:pStyle w:val="ListParagraph"/>
+        <w:numPr>
+          <w:ilvl w:val="0"/>
+          <w:numId w:val="12"/>
+        </w:numPr>
+      </w:pPr>
+      <w:r>
+        <w:t>Aquatic Life</w:t>
+      </w:r>
+    </w:p>
+    <w:p>
+      <w:pPr>
+        <w:pStyle w:val="ListParagraph"/>
+        <w:numPr>
+          <w:ilvl w:val="0"/>
+          <w:numId w:val="12"/>
+        </w:numPr>
+      </w:pPr>
+      <w:r>
+        <w:t>Collectable items</w:t>
+      </w:r>
+    </w:p>
+    <w:p>
+      <w:pPr>
+        <w:pStyle w:val="ListParagraph"/>
+        <w:numPr>
+          <w:ilvl w:val="0"/>
+          <w:numId w:val="12"/>
+        </w:numPr>
+      </w:pPr>
+      <w:r>
+        <w:t>Hazards</w:t>
       </w:r>
     </w:p>
     <w:p/>
     <w:p/>
     <w:p/>
-    <w:p>
-      <w:r>
-        <w:t>Controls in-game</w:t>
-      </w:r>
-    </w:p>
     <w:p/>
     <w:p/>
     <w:p/>
     <w:p>
-      <w:r>
-        <w:t>Mechanics</w:t>
+      <w:pPr>
+        <w:pStyle w:val="Heading1"/>
+        <w:rPr>
+          <w:sz w:val="48"/>
+          <w:szCs w:val="48"/>
+        </w:rPr>
+      </w:pPr>
+      <w:bookmarkStart w:id="18" w:name="_Toc12102241"/>
+      <w:r>
+        <w:rPr>
+          <w:sz w:val="48"/>
+          <w:szCs w:val="48"/>
+        </w:rPr>
+        <w:lastRenderedPageBreak/>
+        <w:t>Game Flow</w:t>
+      </w:r>
+      <w:bookmarkEnd w:id="18"/>
+    </w:p>
+    <w:p>
+      <w:r>
+        <w:t>The user launches the game. The first screen will be the main menu. In the main menu there is a set of options including Start New Game, options and quit for example. Once a game has been started, it can be paused at any time and the main menu will be displayed. The level selector will be displayed first, showing a map where different levels can be selected (in any order of completion).</w:t>
+      </w:r>
+    </w:p>
+    <w:p>
+      <w:r>
+        <w:t>Each level will have unique designs along with different underwater life selected specifically for that area. These will include freshwater for River or Lake dives and marine life so ocean dives such as reef or coastal dives. Some levels will include more dangers, such as wrecks and larger aquatic life such as sharks.</w:t>
+      </w:r>
+      <w:r>
+        <w:t xml:space="preserve"> </w:t>
+      </w:r>
+      <w:r>
+        <w:t xml:space="preserve">The player will have a </w:t>
+      </w:r>
+      <w:r>
+        <w:t>diver’s</w:t>
+      </w:r>
+      <w:r>
+        <w:t xml:space="preserve"> log</w:t>
+      </w:r>
+      <w:r>
+        <w:t xml:space="preserve"> when you can log each piece of wildlife or object discovered and keep track by viewing this log at any time.</w:t>
+      </w:r>
+    </w:p>
+    <w:p>
+      <w:r>
+        <w:t>Once you start a new level, you will see the diver either next to the dive boast or at the coast where they entered the ocean. The diver can the decent to begin their dive. You control the diver, trying to avoid different harmful objects or creatures to discover the fish they wish to document. The game will indicate when danger appears by presenting a warning sign whenever a hazard or potentially dangerous creature is near the diver. If the player gets hit or attacked then the divers health will drop and if the players health is depleted, the player has to restart the level.</w:t>
       </w:r>
     </w:p>
     <w:p/>
@@ -6455,155 +7175,6 @@
     <w:p/>
     <w:p/>
     <w:p/>
-    <w:p>
-      <w:pPr>
-        <w:pStyle w:val="Heading1"/>
-        <w:rPr>
-          <w:sz w:val="48"/>
-          <w:szCs w:val="48"/>
-        </w:rPr>
-      </w:pPr>
-      <w:bookmarkStart w:id="11" w:name="_Toc12097484"/>
-      <w:r>
-        <w:rPr>
-          <w:sz w:val="48"/>
-          <w:szCs w:val="48"/>
-        </w:rPr>
-        <w:t>Level</w:t>
-      </w:r>
-      <w:r>
-        <w:rPr>
-          <w:sz w:val="48"/>
-          <w:szCs w:val="48"/>
-        </w:rPr>
-        <w:t xml:space="preserve"> Design</w:t>
-      </w:r>
-      <w:bookmarkEnd w:id="11"/>
-    </w:p>
-    <w:p>
-      <w:pPr>
-        <w:pStyle w:val="Heading3"/>
-      </w:pPr>
-    </w:p>
-    <w:p>
-      <w:pPr>
-        <w:pStyle w:val="Heading2"/>
-      </w:pPr>
-      <w:bookmarkStart w:id="12" w:name="_Toc12097485"/>
-      <w:r>
-        <w:t>Themes</w:t>
-      </w:r>
-      <w:bookmarkEnd w:id="12"/>
-    </w:p>
-    <w:p>
-      <w:pPr>
-        <w:pStyle w:val="Heading3"/>
-      </w:pPr>
-    </w:p>
-    <w:p/>
-    <w:p/>
-    <w:p/>
-    <w:p>
-      <w:pPr>
-        <w:pStyle w:val="Heading3"/>
-      </w:pPr>
-      <w:bookmarkStart w:id="13" w:name="_Toc12097486"/>
-      <w:r>
-        <w:t>Ocean 1</w:t>
-      </w:r>
-      <w:bookmarkEnd w:id="13"/>
-    </w:p>
-    <w:p>
-      <w:pPr>
-        <w:pStyle w:val="Heading3"/>
-      </w:pPr>
-    </w:p>
-    <w:p>
-      <w:pPr>
-        <w:pStyle w:val="Heading3"/>
-      </w:pPr>
-    </w:p>
-    <w:p/>
-    <w:p>
-      <w:pPr>
-        <w:pStyle w:val="Heading3"/>
-      </w:pPr>
-    </w:p>
-    <w:p>
-      <w:pPr>
-        <w:pStyle w:val="Heading3"/>
-      </w:pPr>
-    </w:p>
-    <w:p>
-      <w:pPr>
-        <w:pStyle w:val="Heading3"/>
-      </w:pPr>
-      <w:bookmarkStart w:id="14" w:name="_Toc12097487"/>
-      <w:r>
-        <w:t>Ocean 2</w:t>
-      </w:r>
-      <w:bookmarkEnd w:id="14"/>
-    </w:p>
-    <w:p>
-      <w:pPr>
-        <w:pStyle w:val="Heading3"/>
-      </w:pPr>
-    </w:p>
-    <w:p>
-      <w:pPr>
-        <w:pStyle w:val="Heading3"/>
-      </w:pPr>
-    </w:p>
-    <w:p>
-      <w:pPr>
-        <w:pStyle w:val="Heading3"/>
-      </w:pPr>
-    </w:p>
-    <w:p/>
-    <w:p>
-      <w:pPr>
-        <w:pStyle w:val="Heading3"/>
-      </w:pPr>
-      <w:r>
-        <w:br/>
-      </w:r>
-      <w:bookmarkStart w:id="15" w:name="_Toc12097488"/>
-      <w:r>
-        <w:t>Ocean 3</w:t>
-      </w:r>
-      <w:bookmarkEnd w:id="15"/>
-    </w:p>
-    <w:p>
-      <w:pPr>
-        <w:pStyle w:val="Heading3"/>
-      </w:pPr>
-    </w:p>
-    <w:p>
-      <w:pPr>
-        <w:pStyle w:val="Heading3"/>
-      </w:pPr>
-    </w:p>
-    <w:p>
-      <w:pPr>
-        <w:pStyle w:val="Heading3"/>
-      </w:pPr>
-    </w:p>
-    <w:p>
-      <w:pPr>
-        <w:pStyle w:val="Heading3"/>
-      </w:pPr>
-    </w:p>
-    <w:p/>
-    <w:p>
-      <w:pPr>
-        <w:pStyle w:val="Heading3"/>
-      </w:pPr>
-      <w:bookmarkStart w:id="16" w:name="_Toc12097489"/>
-      <w:r>
-        <w:t>Basic object levels</w:t>
-      </w:r>
-      <w:bookmarkEnd w:id="16"/>
-    </w:p>
     <w:p/>
     <w:p/>
     <w:p/>
@@ -6612,7 +7183,6 @@
     <w:p/>
     <w:p/>
     <w:p/>
-    <w:p/>
     <w:p>
       <w:pPr>
         <w:pStyle w:val="Heading1"/>
@@ -6621,15 +7191,27 @@
           <w:szCs w:val="48"/>
         </w:rPr>
       </w:pPr>
-      <w:bookmarkStart w:id="17" w:name="_Toc12097490"/>
+      <w:bookmarkStart w:id="19" w:name="_Toc12102242"/>
       <w:r>
         <w:rPr>
           <w:sz w:val="48"/>
           <w:szCs w:val="48"/>
         </w:rPr>
-        <w:t>Game Flow</w:t>
-      </w:r>
-      <w:bookmarkEnd w:id="17"/>
+        <w:lastRenderedPageBreak/>
+        <w:t>Graphics</w:t>
+      </w:r>
+      <w:bookmarkEnd w:id="19"/>
+    </w:p>
+    <w:p/>
+    <w:p>
+      <w:pPr>
+        <w:pStyle w:val="Heading2"/>
+      </w:pPr>
+      <w:bookmarkStart w:id="20" w:name="_Toc12102243"/>
+      <w:r>
+        <w:t>Style Attributes</w:t>
+      </w:r>
+      <w:bookmarkEnd w:id="20"/>
     </w:p>
     <w:p/>
     <w:p/>
@@ -6659,8 +7241,6 @@
     <w:p/>
     <w:p/>
     <w:p/>
-    <w:p/>
-    <w:p/>
     <w:p>
       <w:pPr>
         <w:pStyle w:val="Heading1"/>
@@ -6669,26 +7249,108 @@
           <w:szCs w:val="48"/>
         </w:rPr>
       </w:pPr>
-      <w:bookmarkStart w:id="18" w:name="_Toc12097491"/>
+      <w:bookmarkStart w:id="21" w:name="_Toc12102244"/>
       <w:r>
         <w:rPr>
           <w:sz w:val="48"/>
           <w:szCs w:val="48"/>
         </w:rPr>
-        <w:t>Graphics</w:t>
-      </w:r>
-      <w:bookmarkEnd w:id="18"/>
+        <w:lastRenderedPageBreak/>
+        <w:t>Asset List</w:t>
+      </w:r>
+      <w:bookmarkEnd w:id="21"/>
     </w:p>
     <w:p/>
     <w:p>
       <w:pPr>
         <w:pStyle w:val="Heading2"/>
       </w:pPr>
-      <w:bookmarkStart w:id="19" w:name="_Toc12097492"/>
-      <w:r>
-        <w:t>Style Attributes</w:t>
-      </w:r>
-      <w:bookmarkEnd w:id="19"/>
+      <w:bookmarkStart w:id="22" w:name="_Toc12102245"/>
+      <w:r>
+        <w:t>2D Sprites</w:t>
+      </w:r>
+      <w:bookmarkEnd w:id="22"/>
+    </w:p>
+    <w:p/>
+    <w:p>
+      <w:pPr>
+        <w:pStyle w:val="Heading3"/>
+      </w:pPr>
+      <w:bookmarkStart w:id="23" w:name="_Toc12102246"/>
+      <w:r>
+        <w:t>Organics Sprites</w:t>
+      </w:r>
+      <w:bookmarkEnd w:id="23"/>
+    </w:p>
+    <w:p>
+      <w:pPr>
+        <w:pStyle w:val="Heading3"/>
+      </w:pPr>
+    </w:p>
+    <w:p>
+      <w:pPr>
+        <w:pStyle w:val="Heading3"/>
+      </w:pPr>
+    </w:p>
+    <w:p/>
+    <w:p>
+      <w:pPr>
+        <w:pStyle w:val="Heading3"/>
+      </w:pPr>
+    </w:p>
+    <w:p>
+      <w:pPr>
+        <w:pStyle w:val="Heading3"/>
+      </w:pPr>
+    </w:p>
+    <w:p>
+      <w:pPr>
+        <w:pStyle w:val="Heading3"/>
+      </w:pPr>
+      <w:bookmarkStart w:id="24" w:name="_Toc12102247"/>
+      <w:r>
+        <w:t>Static Sprites</w:t>
+      </w:r>
+      <w:bookmarkEnd w:id="24"/>
+    </w:p>
+    <w:p>
+      <w:pPr>
+        <w:pStyle w:val="Heading3"/>
+      </w:pPr>
+    </w:p>
+    <w:p>
+      <w:pPr>
+        <w:pStyle w:val="Heading3"/>
+      </w:pPr>
+    </w:p>
+    <w:p>
+      <w:pPr>
+        <w:pStyle w:val="Heading3"/>
+      </w:pPr>
+    </w:p>
+    <w:p/>
+    <w:p>
+      <w:pPr>
+        <w:pStyle w:val="Heading3"/>
+      </w:pPr>
+      <w:bookmarkStart w:id="25" w:name="_Toc12102248"/>
+      <w:r>
+        <w:t>Dynamic Sprites</w:t>
+      </w:r>
+      <w:bookmarkEnd w:id="25"/>
+    </w:p>
+    <w:p/>
+    <w:p/>
+    <w:p/>
+    <w:p>
+      <w:pPr>
+        <w:pStyle w:val="Heading3"/>
+      </w:pPr>
+      <w:bookmarkStart w:id="26" w:name="_Toc12102249"/>
+      <w:r>
+        <w:t>Collectibles</w:t>
+      </w:r>
+      <w:bookmarkEnd w:id="26"/>
     </w:p>
     <w:p/>
     <w:p/>
@@ -6703,21 +7365,6 @@
     <w:p/>
     <w:p/>
     <w:p/>
-    <w:p/>
-    <w:p/>
-    <w:p/>
-    <w:p/>
-    <w:p/>
-    <w:p/>
-    <w:p/>
-    <w:p/>
-    <w:p/>
-    <w:p/>
-    <w:p/>
-    <w:p/>
-    <w:p/>
-    <w:p/>
-    <w:p/>
     <w:p>
       <w:pPr>
         <w:pStyle w:val="Heading1"/>
@@ -6726,182 +7373,166 @@
           <w:szCs w:val="48"/>
         </w:rPr>
       </w:pPr>
-      <w:bookmarkStart w:id="20" w:name="_Toc12097493"/>
+      <w:bookmarkStart w:id="27" w:name="_Toc12102250"/>
       <w:r>
         <w:rPr>
           <w:sz w:val="48"/>
           <w:szCs w:val="48"/>
         </w:rPr>
-        <w:t>Asset List</w:t>
-      </w:r>
-      <w:bookmarkEnd w:id="20"/>
+        <w:lastRenderedPageBreak/>
+        <w:t>Sound / Music</w:t>
+      </w:r>
+      <w:bookmarkEnd w:id="27"/>
     </w:p>
     <w:p/>
     <w:p>
       <w:pPr>
         <w:pStyle w:val="Heading2"/>
       </w:pPr>
-      <w:bookmarkStart w:id="21" w:name="_Toc12097494"/>
-      <w:r>
-        <w:t>2D Sprites</w:t>
-      </w:r>
-      <w:bookmarkEnd w:id="21"/>
-    </w:p>
-    <w:p/>
-    <w:p>
-      <w:pPr>
-        <w:pStyle w:val="Heading3"/>
-      </w:pPr>
-      <w:bookmarkStart w:id="22" w:name="_Toc12097495"/>
-      <w:r>
-        <w:t>Organics Sprites</w:t>
-      </w:r>
-      <w:bookmarkEnd w:id="22"/>
-    </w:p>
-    <w:p>
-      <w:pPr>
-        <w:pStyle w:val="Heading3"/>
-      </w:pPr>
-    </w:p>
-    <w:p>
-      <w:pPr>
-        <w:pStyle w:val="Heading3"/>
-      </w:pPr>
-    </w:p>
-    <w:p/>
-    <w:p>
-      <w:pPr>
-        <w:pStyle w:val="Heading3"/>
-      </w:pPr>
-    </w:p>
-    <w:p>
-      <w:pPr>
-        <w:pStyle w:val="Heading3"/>
-      </w:pPr>
-    </w:p>
-    <w:p>
-      <w:pPr>
-        <w:pStyle w:val="Heading3"/>
-      </w:pPr>
-      <w:bookmarkStart w:id="23" w:name="_Toc12097496"/>
-      <w:r>
-        <w:t>Static Sprites</w:t>
-      </w:r>
-      <w:bookmarkEnd w:id="23"/>
-    </w:p>
-    <w:p>
-      <w:pPr>
-        <w:pStyle w:val="Heading3"/>
-      </w:pPr>
-    </w:p>
-    <w:p>
-      <w:pPr>
-        <w:pStyle w:val="Heading3"/>
-      </w:pPr>
-    </w:p>
-    <w:p>
-      <w:pPr>
-        <w:pStyle w:val="Heading3"/>
-      </w:pPr>
-    </w:p>
-    <w:p/>
-    <w:p>
-      <w:pPr>
-        <w:pStyle w:val="Heading3"/>
-      </w:pPr>
-      <w:bookmarkStart w:id="24" w:name="_Toc12097497"/>
-      <w:r>
-        <w:t>Dynamic Sprites</w:t>
-      </w:r>
-      <w:bookmarkEnd w:id="24"/>
-    </w:p>
-    <w:p/>
-    <w:p/>
-    <w:p/>
-    <w:p>
-      <w:pPr>
-        <w:pStyle w:val="Heading3"/>
-      </w:pPr>
-      <w:bookmarkStart w:id="25" w:name="_Toc12097498"/>
-      <w:r>
-        <w:t>Collectibles</w:t>
-      </w:r>
-      <w:bookmarkEnd w:id="25"/>
-    </w:p>
-    <w:p/>
-    <w:p/>
-    <w:p/>
-    <w:p/>
-    <w:p/>
-    <w:p/>
-    <w:p/>
-    <w:p/>
-    <w:p/>
-    <w:p/>
-    <w:p/>
-    <w:p/>
-    <w:p/>
-    <w:p>
-      <w:pPr>
-        <w:pStyle w:val="Heading1"/>
-        <w:rPr>
-          <w:sz w:val="48"/>
-          <w:szCs w:val="48"/>
-        </w:rPr>
-      </w:pPr>
-      <w:bookmarkStart w:id="26" w:name="_Toc12097499"/>
-      <w:r>
-        <w:rPr>
-          <w:sz w:val="48"/>
-          <w:szCs w:val="48"/>
-        </w:rPr>
-        <w:t>Sound / Music</w:t>
-      </w:r>
-      <w:bookmarkEnd w:id="26"/>
-    </w:p>
-    <w:p/>
+      <w:bookmarkStart w:id="28" w:name="_Toc12102251"/>
+      <w:r>
+        <w:t>Style Attributes</w:t>
+      </w:r>
+      <w:bookmarkEnd w:id="28"/>
+    </w:p>
+    <w:p>
+      <w:pPr>
+        <w:pStyle w:val="ListParagraph"/>
+        <w:numPr>
+          <w:ilvl w:val="0"/>
+          <w:numId w:val="14"/>
+        </w:numPr>
+      </w:pPr>
+      <w:r>
+        <w:t>Coastal Dive</w:t>
+      </w:r>
+    </w:p>
+    <w:p>
+      <w:pPr>
+        <w:pStyle w:val="ListParagraph"/>
+        <w:numPr>
+          <w:ilvl w:val="0"/>
+          <w:numId w:val="14"/>
+        </w:numPr>
+      </w:pPr>
+      <w:r>
+        <w:t>Coral Reef Dive</w:t>
+      </w:r>
+    </w:p>
+    <w:p>
+      <w:pPr>
+        <w:pStyle w:val="ListParagraph"/>
+        <w:numPr>
+          <w:ilvl w:val="0"/>
+          <w:numId w:val="14"/>
+        </w:numPr>
+      </w:pPr>
+      <w:r>
+        <w:t>Wreck Dive</w:t>
+      </w:r>
+    </w:p>
+    <w:p>
+      <w:pPr>
+        <w:pStyle w:val="ListParagraph"/>
+        <w:numPr>
+          <w:ilvl w:val="0"/>
+          <w:numId w:val="14"/>
+        </w:numPr>
+      </w:pPr>
+      <w:r>
+        <w:t>Cave Dive</w:t>
+      </w:r>
+    </w:p>
+    <w:p>
+      <w:pPr>
+        <w:pStyle w:val="ListParagraph"/>
+        <w:numPr>
+          <w:ilvl w:val="0"/>
+          <w:numId w:val="14"/>
+        </w:numPr>
+      </w:pPr>
+      <w:r>
+        <w:t>Lake Dive</w:t>
+      </w:r>
+    </w:p>
     <w:p>
       <w:pPr>
         <w:pStyle w:val="Heading2"/>
       </w:pPr>
-      <w:bookmarkStart w:id="27" w:name="_Toc12097500"/>
-      <w:r>
-        <w:t>Style Attributes</w:t>
-      </w:r>
-      <w:bookmarkEnd w:id="27"/>
-    </w:p>
-    <w:p/>
-    <w:p/>
-    <w:p/>
-    <w:p/>
+      <w:bookmarkStart w:id="29" w:name="_Toc12102252"/>
+      <w:r>
+        <w:t>Music</w:t>
+      </w:r>
+      <w:bookmarkEnd w:id="29"/>
+    </w:p>
+    <w:p>
+      <w:pPr>
+        <w:pStyle w:val="ListParagraph"/>
+        <w:numPr>
+          <w:ilvl w:val="0"/>
+          <w:numId w:val="13"/>
+        </w:numPr>
+      </w:pPr>
+      <w:r>
+        <w:t>Main menu will have background music of ocean waves crashing.</w:t>
+      </w:r>
+    </w:p>
+    <w:p>
+      <w:pPr>
+        <w:pStyle w:val="ListParagraph"/>
+        <w:numPr>
+          <w:ilvl w:val="0"/>
+          <w:numId w:val="13"/>
+        </w:numPr>
+      </w:pPr>
+      <w:r>
+        <w:t>Each level will have its own background music, with the rhythm based on the amount of danger that level could present.</w:t>
+      </w:r>
+    </w:p>
     <w:p>
       <w:pPr>
         <w:pStyle w:val="Heading2"/>
       </w:pPr>
-      <w:bookmarkStart w:id="28" w:name="_Toc12097501"/>
-      <w:r>
-        <w:t>Music</w:t>
-      </w:r>
-      <w:bookmarkEnd w:id="28"/>
-    </w:p>
-    <w:p/>
-    <w:p/>
-    <w:p/>
-    <w:p/>
-    <w:p>
-      <w:pPr>
-        <w:pStyle w:val="Heading2"/>
-      </w:pPr>
-      <w:bookmarkStart w:id="29" w:name="_Toc12097502"/>
+      <w:bookmarkStart w:id="30" w:name="_Toc12102253"/>
       <w:r>
         <w:t>Sound Effects</w:t>
       </w:r>
-      <w:bookmarkEnd w:id="29"/>
-    </w:p>
-    <w:p/>
+      <w:bookmarkEnd w:id="30"/>
+    </w:p>
+    <w:p>
+      <w:r>
+        <w:t>Scuba Diver Sounds</w:t>
+      </w:r>
+    </w:p>
+    <w:p>
+      <w:pPr>
+        <w:pStyle w:val="ListParagraph"/>
+        <w:numPr>
+          <w:ilvl w:val="0"/>
+          <w:numId w:val="16"/>
+        </w:numPr>
+      </w:pPr>
+      <w:r>
+        <w:t>Bubbles breathing</w:t>
+      </w:r>
+    </w:p>
+    <w:p>
+      <w:pPr>
+        <w:pStyle w:val="ListParagraph"/>
+        <w:numPr>
+          <w:ilvl w:val="0"/>
+          <w:numId w:val="16"/>
+        </w:numPr>
+      </w:pPr>
+      <w:r>
+        <w:t>Taken damage / pain</w:t>
+      </w:r>
+      <w:bookmarkStart w:id="31" w:name="_GoBack"/>
+      <w:bookmarkEnd w:id="31"/>
+    </w:p>
     <w:p/>
     <w:sectPr>
-      <w:footerReference w:type="default" r:id="rId8"/>
+      <w:footerReference w:type="default" r:id="rId9"/>
       <w:pgSz w:w="11906" w:h="16838"/>
       <w:pgMar w:top="1440" w:right="1440" w:bottom="1440" w:left="1440" w:header="708" w:footer="708" w:gutter="0"/>
       <w:pgNumType w:start="0"/>
@@ -7028,6 +7659,1759 @@
     </w:p>
   </w:footnote>
 </w:footnotes>
+</file>
+
+<file path=word/numbering.xml><?xml version="1.0" encoding="utf-8"?>
+<w:numbering xmlns:wpc="http://schemas.microsoft.com/office/word/2010/wordprocessingCanvas" xmlns:cx="http://schemas.microsoft.com/office/drawing/2014/chartex" xmlns:cx1="http://schemas.microsoft.com/office/drawing/2015/9/8/chartex" xmlns:cx2="http://schemas.microsoft.com/office/drawing/2015/10/21/chartex" xmlns:cx3="http://schemas.microsoft.com/office/drawing/2016/5/9/chartex" xmlns:cx4="http://schemas.microsoft.com/office/drawing/2016/5/10/chartex" xmlns:cx5="http://schemas.microsoft.com/office/drawing/2016/5/11/chartex" xmlns:cx6="http://schemas.microsoft.com/office/drawing/2016/5/12/chartex" xmlns:cx7="http://schemas.microsoft.com/office/drawing/2016/5/13/chartex" xmlns:cx8="http://schemas.microsoft.com/office/drawing/2016/5/14/chartex" xmlns:mc="http://schemas.openxmlformats.org/markup-compatibility/2006" xmlns:aink="http://schemas.microsoft.com/office/drawing/2016/ink" xmlns:am3d="http://schemas.microsoft.com/office/drawing/2017/model3d" xmlns:o="urn:schemas-microsoft-com:office:office" xmlns:r="http://schemas.openxmlformats.org/officeDocument/2006/relationships" xmlns:m="http://schemas.openxmlformats.org/officeDocument/2006/math" xmlns:v="urn:schemas-microsoft-com:vml" xmlns:wp14="http://schemas.microsoft.com/office/word/2010/wordprocessingDrawing" xmlns:wp="http://schemas.openxmlformats.org/drawingml/2006/wordprocessingDrawing" xmlns:w10="urn:schemas-microsoft-com:office:word" xmlns:w="http://schemas.openxmlformats.org/wordprocessingml/2006/main" xmlns:w14="http://schemas.microsoft.com/office/word/2010/wordml" xmlns:w15="http://schemas.microsoft.com/office/word/2012/wordml" xmlns:w16cid="http://schemas.microsoft.com/office/word/2016/wordml/cid" xmlns:w16se="http://schemas.microsoft.com/office/word/2015/wordml/symex" xmlns:wpg="http://schemas.microsoft.com/office/word/2010/wordprocessingGroup" xmlns:wpi="http://schemas.microsoft.com/office/word/2010/wordprocessingInk" xmlns:wne="http://schemas.microsoft.com/office/word/2006/wordml" xmlns:wps="http://schemas.microsoft.com/office/word/2010/wordprocessingShape" mc:Ignorable="w14 w15 w16se w16cid wp14">
+  <w:abstractNum w:abstractNumId="0" w15:restartNumberingAfterBreak="0">
+    <w:nsid w:val="003B0177"/>
+    <w:multiLevelType w:val="hybridMultilevel"/>
+    <w:tmpl w:val="CC3CB3E2"/>
+    <w:lvl w:ilvl="0" w:tplc="08090001">
+      <w:start w:val="1"/>
+      <w:numFmt w:val="bullet"/>
+      <w:lvlText w:val=""/>
+      <w:lvlJc w:val="left"/>
+      <w:pPr>
+        <w:ind w:left="720" w:hanging="360"/>
+      </w:pPr>
+      <w:rPr>
+        <w:rFonts w:ascii="Symbol" w:hAnsi="Symbol" w:hint="default"/>
+      </w:rPr>
+    </w:lvl>
+    <w:lvl w:ilvl="1" w:tplc="08090003" w:tentative="1">
+      <w:start w:val="1"/>
+      <w:numFmt w:val="bullet"/>
+      <w:lvlText w:val="o"/>
+      <w:lvlJc w:val="left"/>
+      <w:pPr>
+        <w:ind w:left="1440" w:hanging="360"/>
+      </w:pPr>
+      <w:rPr>
+        <w:rFonts w:ascii="Courier New" w:hAnsi="Courier New" w:cs="Courier New" w:hint="default"/>
+      </w:rPr>
+    </w:lvl>
+    <w:lvl w:ilvl="2" w:tplc="08090005" w:tentative="1">
+      <w:start w:val="1"/>
+      <w:numFmt w:val="bullet"/>
+      <w:lvlText w:val=""/>
+      <w:lvlJc w:val="left"/>
+      <w:pPr>
+        <w:ind w:left="2160" w:hanging="360"/>
+      </w:pPr>
+      <w:rPr>
+        <w:rFonts w:ascii="Wingdings" w:hAnsi="Wingdings" w:hint="default"/>
+      </w:rPr>
+    </w:lvl>
+    <w:lvl w:ilvl="3" w:tplc="08090001" w:tentative="1">
+      <w:start w:val="1"/>
+      <w:numFmt w:val="bullet"/>
+      <w:lvlText w:val=""/>
+      <w:lvlJc w:val="left"/>
+      <w:pPr>
+        <w:ind w:left="2880" w:hanging="360"/>
+      </w:pPr>
+      <w:rPr>
+        <w:rFonts w:ascii="Symbol" w:hAnsi="Symbol" w:hint="default"/>
+      </w:rPr>
+    </w:lvl>
+    <w:lvl w:ilvl="4" w:tplc="08090003" w:tentative="1">
+      <w:start w:val="1"/>
+      <w:numFmt w:val="bullet"/>
+      <w:lvlText w:val="o"/>
+      <w:lvlJc w:val="left"/>
+      <w:pPr>
+        <w:ind w:left="3600" w:hanging="360"/>
+      </w:pPr>
+      <w:rPr>
+        <w:rFonts w:ascii="Courier New" w:hAnsi="Courier New" w:cs="Courier New" w:hint="default"/>
+      </w:rPr>
+    </w:lvl>
+    <w:lvl w:ilvl="5" w:tplc="08090005" w:tentative="1">
+      <w:start w:val="1"/>
+      <w:numFmt w:val="bullet"/>
+      <w:lvlText w:val=""/>
+      <w:lvlJc w:val="left"/>
+      <w:pPr>
+        <w:ind w:left="4320" w:hanging="360"/>
+      </w:pPr>
+      <w:rPr>
+        <w:rFonts w:ascii="Wingdings" w:hAnsi="Wingdings" w:hint="default"/>
+      </w:rPr>
+    </w:lvl>
+    <w:lvl w:ilvl="6" w:tplc="08090001" w:tentative="1">
+      <w:start w:val="1"/>
+      <w:numFmt w:val="bullet"/>
+      <w:lvlText w:val=""/>
+      <w:lvlJc w:val="left"/>
+      <w:pPr>
+        <w:ind w:left="5040" w:hanging="360"/>
+      </w:pPr>
+      <w:rPr>
+        <w:rFonts w:ascii="Symbol" w:hAnsi="Symbol" w:hint="default"/>
+      </w:rPr>
+    </w:lvl>
+    <w:lvl w:ilvl="7" w:tplc="08090003" w:tentative="1">
+      <w:start w:val="1"/>
+      <w:numFmt w:val="bullet"/>
+      <w:lvlText w:val="o"/>
+      <w:lvlJc w:val="left"/>
+      <w:pPr>
+        <w:ind w:left="5760" w:hanging="360"/>
+      </w:pPr>
+      <w:rPr>
+        <w:rFonts w:ascii="Courier New" w:hAnsi="Courier New" w:cs="Courier New" w:hint="default"/>
+      </w:rPr>
+    </w:lvl>
+    <w:lvl w:ilvl="8" w:tplc="08090005" w:tentative="1">
+      <w:start w:val="1"/>
+      <w:numFmt w:val="bullet"/>
+      <w:lvlText w:val=""/>
+      <w:lvlJc w:val="left"/>
+      <w:pPr>
+        <w:ind w:left="6480" w:hanging="360"/>
+      </w:pPr>
+      <w:rPr>
+        <w:rFonts w:ascii="Wingdings" w:hAnsi="Wingdings" w:hint="default"/>
+      </w:rPr>
+    </w:lvl>
+  </w:abstractNum>
+  <w:abstractNum w:abstractNumId="1" w15:restartNumberingAfterBreak="0">
+    <w:nsid w:val="00957298"/>
+    <w:multiLevelType w:val="hybridMultilevel"/>
+    <w:tmpl w:val="ECECAB7C"/>
+    <w:lvl w:ilvl="0" w:tplc="08090001">
+      <w:start w:val="1"/>
+      <w:numFmt w:val="bullet"/>
+      <w:lvlText w:val=""/>
+      <w:lvlJc w:val="left"/>
+      <w:pPr>
+        <w:ind w:left="720" w:hanging="360"/>
+      </w:pPr>
+      <w:rPr>
+        <w:rFonts w:ascii="Symbol" w:hAnsi="Symbol" w:hint="default"/>
+      </w:rPr>
+    </w:lvl>
+    <w:lvl w:ilvl="1" w:tplc="08090003" w:tentative="1">
+      <w:start w:val="1"/>
+      <w:numFmt w:val="bullet"/>
+      <w:lvlText w:val="o"/>
+      <w:lvlJc w:val="left"/>
+      <w:pPr>
+        <w:ind w:left="1440" w:hanging="360"/>
+      </w:pPr>
+      <w:rPr>
+        <w:rFonts w:ascii="Courier New" w:hAnsi="Courier New" w:cs="Courier New" w:hint="default"/>
+      </w:rPr>
+    </w:lvl>
+    <w:lvl w:ilvl="2" w:tplc="08090005" w:tentative="1">
+      <w:start w:val="1"/>
+      <w:numFmt w:val="bullet"/>
+      <w:lvlText w:val=""/>
+      <w:lvlJc w:val="left"/>
+      <w:pPr>
+        <w:ind w:left="2160" w:hanging="360"/>
+      </w:pPr>
+      <w:rPr>
+        <w:rFonts w:ascii="Wingdings" w:hAnsi="Wingdings" w:hint="default"/>
+      </w:rPr>
+    </w:lvl>
+    <w:lvl w:ilvl="3" w:tplc="08090001" w:tentative="1">
+      <w:start w:val="1"/>
+      <w:numFmt w:val="bullet"/>
+      <w:lvlText w:val=""/>
+      <w:lvlJc w:val="left"/>
+      <w:pPr>
+        <w:ind w:left="2880" w:hanging="360"/>
+      </w:pPr>
+      <w:rPr>
+        <w:rFonts w:ascii="Symbol" w:hAnsi="Symbol" w:hint="default"/>
+      </w:rPr>
+    </w:lvl>
+    <w:lvl w:ilvl="4" w:tplc="08090003" w:tentative="1">
+      <w:start w:val="1"/>
+      <w:numFmt w:val="bullet"/>
+      <w:lvlText w:val="o"/>
+      <w:lvlJc w:val="left"/>
+      <w:pPr>
+        <w:ind w:left="3600" w:hanging="360"/>
+      </w:pPr>
+      <w:rPr>
+        <w:rFonts w:ascii="Courier New" w:hAnsi="Courier New" w:cs="Courier New" w:hint="default"/>
+      </w:rPr>
+    </w:lvl>
+    <w:lvl w:ilvl="5" w:tplc="08090005" w:tentative="1">
+      <w:start w:val="1"/>
+      <w:numFmt w:val="bullet"/>
+      <w:lvlText w:val=""/>
+      <w:lvlJc w:val="left"/>
+      <w:pPr>
+        <w:ind w:left="4320" w:hanging="360"/>
+      </w:pPr>
+      <w:rPr>
+        <w:rFonts w:ascii="Wingdings" w:hAnsi="Wingdings" w:hint="default"/>
+      </w:rPr>
+    </w:lvl>
+    <w:lvl w:ilvl="6" w:tplc="08090001" w:tentative="1">
+      <w:start w:val="1"/>
+      <w:numFmt w:val="bullet"/>
+      <w:lvlText w:val=""/>
+      <w:lvlJc w:val="left"/>
+      <w:pPr>
+        <w:ind w:left="5040" w:hanging="360"/>
+      </w:pPr>
+      <w:rPr>
+        <w:rFonts w:ascii="Symbol" w:hAnsi="Symbol" w:hint="default"/>
+      </w:rPr>
+    </w:lvl>
+    <w:lvl w:ilvl="7" w:tplc="08090003" w:tentative="1">
+      <w:start w:val="1"/>
+      <w:numFmt w:val="bullet"/>
+      <w:lvlText w:val="o"/>
+      <w:lvlJc w:val="left"/>
+      <w:pPr>
+        <w:ind w:left="5760" w:hanging="360"/>
+      </w:pPr>
+      <w:rPr>
+        <w:rFonts w:ascii="Courier New" w:hAnsi="Courier New" w:cs="Courier New" w:hint="default"/>
+      </w:rPr>
+    </w:lvl>
+    <w:lvl w:ilvl="8" w:tplc="08090005" w:tentative="1">
+      <w:start w:val="1"/>
+      <w:numFmt w:val="bullet"/>
+      <w:lvlText w:val=""/>
+      <w:lvlJc w:val="left"/>
+      <w:pPr>
+        <w:ind w:left="6480" w:hanging="360"/>
+      </w:pPr>
+      <w:rPr>
+        <w:rFonts w:ascii="Wingdings" w:hAnsi="Wingdings" w:hint="default"/>
+      </w:rPr>
+    </w:lvl>
+  </w:abstractNum>
+  <w:abstractNum w:abstractNumId="2" w15:restartNumberingAfterBreak="0">
+    <w:nsid w:val="02FE7341"/>
+    <w:multiLevelType w:val="hybridMultilevel"/>
+    <w:tmpl w:val="B8A07A22"/>
+    <w:lvl w:ilvl="0" w:tplc="08090001">
+      <w:start w:val="1"/>
+      <w:numFmt w:val="bullet"/>
+      <w:lvlText w:val=""/>
+      <w:lvlJc w:val="left"/>
+      <w:pPr>
+        <w:ind w:left="720" w:hanging="360"/>
+      </w:pPr>
+      <w:rPr>
+        <w:rFonts w:ascii="Symbol" w:hAnsi="Symbol" w:hint="default"/>
+      </w:rPr>
+    </w:lvl>
+    <w:lvl w:ilvl="1" w:tplc="08090003" w:tentative="1">
+      <w:start w:val="1"/>
+      <w:numFmt w:val="bullet"/>
+      <w:lvlText w:val="o"/>
+      <w:lvlJc w:val="left"/>
+      <w:pPr>
+        <w:ind w:left="1440" w:hanging="360"/>
+      </w:pPr>
+      <w:rPr>
+        <w:rFonts w:ascii="Courier New" w:hAnsi="Courier New" w:cs="Courier New" w:hint="default"/>
+      </w:rPr>
+    </w:lvl>
+    <w:lvl w:ilvl="2" w:tplc="08090005" w:tentative="1">
+      <w:start w:val="1"/>
+      <w:numFmt w:val="bullet"/>
+      <w:lvlText w:val=""/>
+      <w:lvlJc w:val="left"/>
+      <w:pPr>
+        <w:ind w:left="2160" w:hanging="360"/>
+      </w:pPr>
+      <w:rPr>
+        <w:rFonts w:ascii="Wingdings" w:hAnsi="Wingdings" w:hint="default"/>
+      </w:rPr>
+    </w:lvl>
+    <w:lvl w:ilvl="3" w:tplc="08090001" w:tentative="1">
+      <w:start w:val="1"/>
+      <w:numFmt w:val="bullet"/>
+      <w:lvlText w:val=""/>
+      <w:lvlJc w:val="left"/>
+      <w:pPr>
+        <w:ind w:left="2880" w:hanging="360"/>
+      </w:pPr>
+      <w:rPr>
+        <w:rFonts w:ascii="Symbol" w:hAnsi="Symbol" w:hint="default"/>
+      </w:rPr>
+    </w:lvl>
+    <w:lvl w:ilvl="4" w:tplc="08090003" w:tentative="1">
+      <w:start w:val="1"/>
+      <w:numFmt w:val="bullet"/>
+      <w:lvlText w:val="o"/>
+      <w:lvlJc w:val="left"/>
+      <w:pPr>
+        <w:ind w:left="3600" w:hanging="360"/>
+      </w:pPr>
+      <w:rPr>
+        <w:rFonts w:ascii="Courier New" w:hAnsi="Courier New" w:cs="Courier New" w:hint="default"/>
+      </w:rPr>
+    </w:lvl>
+    <w:lvl w:ilvl="5" w:tplc="08090005" w:tentative="1">
+      <w:start w:val="1"/>
+      <w:numFmt w:val="bullet"/>
+      <w:lvlText w:val=""/>
+      <w:lvlJc w:val="left"/>
+      <w:pPr>
+        <w:ind w:left="4320" w:hanging="360"/>
+      </w:pPr>
+      <w:rPr>
+        <w:rFonts w:ascii="Wingdings" w:hAnsi="Wingdings" w:hint="default"/>
+      </w:rPr>
+    </w:lvl>
+    <w:lvl w:ilvl="6" w:tplc="08090001" w:tentative="1">
+      <w:start w:val="1"/>
+      <w:numFmt w:val="bullet"/>
+      <w:lvlText w:val=""/>
+      <w:lvlJc w:val="left"/>
+      <w:pPr>
+        <w:ind w:left="5040" w:hanging="360"/>
+      </w:pPr>
+      <w:rPr>
+        <w:rFonts w:ascii="Symbol" w:hAnsi="Symbol" w:hint="default"/>
+      </w:rPr>
+    </w:lvl>
+    <w:lvl w:ilvl="7" w:tplc="08090003" w:tentative="1">
+      <w:start w:val="1"/>
+      <w:numFmt w:val="bullet"/>
+      <w:lvlText w:val="o"/>
+      <w:lvlJc w:val="left"/>
+      <w:pPr>
+        <w:ind w:left="5760" w:hanging="360"/>
+      </w:pPr>
+      <w:rPr>
+        <w:rFonts w:ascii="Courier New" w:hAnsi="Courier New" w:cs="Courier New" w:hint="default"/>
+      </w:rPr>
+    </w:lvl>
+    <w:lvl w:ilvl="8" w:tplc="08090005" w:tentative="1">
+      <w:start w:val="1"/>
+      <w:numFmt w:val="bullet"/>
+      <w:lvlText w:val=""/>
+      <w:lvlJc w:val="left"/>
+      <w:pPr>
+        <w:ind w:left="6480" w:hanging="360"/>
+      </w:pPr>
+      <w:rPr>
+        <w:rFonts w:ascii="Wingdings" w:hAnsi="Wingdings" w:hint="default"/>
+      </w:rPr>
+    </w:lvl>
+  </w:abstractNum>
+  <w:abstractNum w:abstractNumId="3" w15:restartNumberingAfterBreak="0">
+    <w:nsid w:val="107B6047"/>
+    <w:multiLevelType w:val="hybridMultilevel"/>
+    <w:tmpl w:val="9D484FDA"/>
+    <w:lvl w:ilvl="0" w:tplc="0809000F">
+      <w:start w:val="1"/>
+      <w:numFmt w:val="decimal"/>
+      <w:lvlText w:val="%1."/>
+      <w:lvlJc w:val="left"/>
+      <w:pPr>
+        <w:ind w:left="720" w:hanging="360"/>
+      </w:pPr>
+    </w:lvl>
+    <w:lvl w:ilvl="1" w:tplc="08090019" w:tentative="1">
+      <w:start w:val="1"/>
+      <w:numFmt w:val="lowerLetter"/>
+      <w:lvlText w:val="%2."/>
+      <w:lvlJc w:val="left"/>
+      <w:pPr>
+        <w:ind w:left="1440" w:hanging="360"/>
+      </w:pPr>
+    </w:lvl>
+    <w:lvl w:ilvl="2" w:tplc="0809001B" w:tentative="1">
+      <w:start w:val="1"/>
+      <w:numFmt w:val="lowerRoman"/>
+      <w:lvlText w:val="%3."/>
+      <w:lvlJc w:val="right"/>
+      <w:pPr>
+        <w:ind w:left="2160" w:hanging="180"/>
+      </w:pPr>
+    </w:lvl>
+    <w:lvl w:ilvl="3" w:tplc="0809000F" w:tentative="1">
+      <w:start w:val="1"/>
+      <w:numFmt w:val="decimal"/>
+      <w:lvlText w:val="%4."/>
+      <w:lvlJc w:val="left"/>
+      <w:pPr>
+        <w:ind w:left="2880" w:hanging="360"/>
+      </w:pPr>
+    </w:lvl>
+    <w:lvl w:ilvl="4" w:tplc="08090019" w:tentative="1">
+      <w:start w:val="1"/>
+      <w:numFmt w:val="lowerLetter"/>
+      <w:lvlText w:val="%5."/>
+      <w:lvlJc w:val="left"/>
+      <w:pPr>
+        <w:ind w:left="3600" w:hanging="360"/>
+      </w:pPr>
+    </w:lvl>
+    <w:lvl w:ilvl="5" w:tplc="0809001B" w:tentative="1">
+      <w:start w:val="1"/>
+      <w:numFmt w:val="lowerRoman"/>
+      <w:lvlText w:val="%6."/>
+      <w:lvlJc w:val="right"/>
+      <w:pPr>
+        <w:ind w:left="4320" w:hanging="180"/>
+      </w:pPr>
+    </w:lvl>
+    <w:lvl w:ilvl="6" w:tplc="0809000F" w:tentative="1">
+      <w:start w:val="1"/>
+      <w:numFmt w:val="decimal"/>
+      <w:lvlText w:val="%7."/>
+      <w:lvlJc w:val="left"/>
+      <w:pPr>
+        <w:ind w:left="5040" w:hanging="360"/>
+      </w:pPr>
+    </w:lvl>
+    <w:lvl w:ilvl="7" w:tplc="08090019" w:tentative="1">
+      <w:start w:val="1"/>
+      <w:numFmt w:val="lowerLetter"/>
+      <w:lvlText w:val="%8."/>
+      <w:lvlJc w:val="left"/>
+      <w:pPr>
+        <w:ind w:left="5760" w:hanging="360"/>
+      </w:pPr>
+    </w:lvl>
+    <w:lvl w:ilvl="8" w:tplc="0809001B" w:tentative="1">
+      <w:start w:val="1"/>
+      <w:numFmt w:val="lowerRoman"/>
+      <w:lvlText w:val="%9."/>
+      <w:lvlJc w:val="right"/>
+      <w:pPr>
+        <w:ind w:left="6480" w:hanging="180"/>
+      </w:pPr>
+    </w:lvl>
+  </w:abstractNum>
+  <w:abstractNum w:abstractNumId="4" w15:restartNumberingAfterBreak="0">
+    <w:nsid w:val="31E01E73"/>
+    <w:multiLevelType w:val="hybridMultilevel"/>
+    <w:tmpl w:val="CC92941A"/>
+    <w:lvl w:ilvl="0" w:tplc="08090001">
+      <w:start w:val="1"/>
+      <w:numFmt w:val="bullet"/>
+      <w:lvlText w:val=""/>
+      <w:lvlJc w:val="left"/>
+      <w:pPr>
+        <w:ind w:left="720" w:hanging="360"/>
+      </w:pPr>
+      <w:rPr>
+        <w:rFonts w:ascii="Symbol" w:hAnsi="Symbol" w:hint="default"/>
+      </w:rPr>
+    </w:lvl>
+    <w:lvl w:ilvl="1" w:tplc="08090003" w:tentative="1">
+      <w:start w:val="1"/>
+      <w:numFmt w:val="bullet"/>
+      <w:lvlText w:val="o"/>
+      <w:lvlJc w:val="left"/>
+      <w:pPr>
+        <w:ind w:left="1440" w:hanging="360"/>
+      </w:pPr>
+      <w:rPr>
+        <w:rFonts w:ascii="Courier New" w:hAnsi="Courier New" w:cs="Courier New" w:hint="default"/>
+      </w:rPr>
+    </w:lvl>
+    <w:lvl w:ilvl="2" w:tplc="08090005" w:tentative="1">
+      <w:start w:val="1"/>
+      <w:numFmt w:val="bullet"/>
+      <w:lvlText w:val=""/>
+      <w:lvlJc w:val="left"/>
+      <w:pPr>
+        <w:ind w:left="2160" w:hanging="360"/>
+      </w:pPr>
+      <w:rPr>
+        <w:rFonts w:ascii="Wingdings" w:hAnsi="Wingdings" w:hint="default"/>
+      </w:rPr>
+    </w:lvl>
+    <w:lvl w:ilvl="3" w:tplc="08090001" w:tentative="1">
+      <w:start w:val="1"/>
+      <w:numFmt w:val="bullet"/>
+      <w:lvlText w:val=""/>
+      <w:lvlJc w:val="left"/>
+      <w:pPr>
+        <w:ind w:left="2880" w:hanging="360"/>
+      </w:pPr>
+      <w:rPr>
+        <w:rFonts w:ascii="Symbol" w:hAnsi="Symbol" w:hint="default"/>
+      </w:rPr>
+    </w:lvl>
+    <w:lvl w:ilvl="4" w:tplc="08090003" w:tentative="1">
+      <w:start w:val="1"/>
+      <w:numFmt w:val="bullet"/>
+      <w:lvlText w:val="o"/>
+      <w:lvlJc w:val="left"/>
+      <w:pPr>
+        <w:ind w:left="3600" w:hanging="360"/>
+      </w:pPr>
+      <w:rPr>
+        <w:rFonts w:ascii="Courier New" w:hAnsi="Courier New" w:cs="Courier New" w:hint="default"/>
+      </w:rPr>
+    </w:lvl>
+    <w:lvl w:ilvl="5" w:tplc="08090005" w:tentative="1">
+      <w:start w:val="1"/>
+      <w:numFmt w:val="bullet"/>
+      <w:lvlText w:val=""/>
+      <w:lvlJc w:val="left"/>
+      <w:pPr>
+        <w:ind w:left="4320" w:hanging="360"/>
+      </w:pPr>
+      <w:rPr>
+        <w:rFonts w:ascii="Wingdings" w:hAnsi="Wingdings" w:hint="default"/>
+      </w:rPr>
+    </w:lvl>
+    <w:lvl w:ilvl="6" w:tplc="08090001" w:tentative="1">
+      <w:start w:val="1"/>
+      <w:numFmt w:val="bullet"/>
+      <w:lvlText w:val=""/>
+      <w:lvlJc w:val="left"/>
+      <w:pPr>
+        <w:ind w:left="5040" w:hanging="360"/>
+      </w:pPr>
+      <w:rPr>
+        <w:rFonts w:ascii="Symbol" w:hAnsi="Symbol" w:hint="default"/>
+      </w:rPr>
+    </w:lvl>
+    <w:lvl w:ilvl="7" w:tplc="08090003" w:tentative="1">
+      <w:start w:val="1"/>
+      <w:numFmt w:val="bullet"/>
+      <w:lvlText w:val="o"/>
+      <w:lvlJc w:val="left"/>
+      <w:pPr>
+        <w:ind w:left="5760" w:hanging="360"/>
+      </w:pPr>
+      <w:rPr>
+        <w:rFonts w:ascii="Courier New" w:hAnsi="Courier New" w:cs="Courier New" w:hint="default"/>
+      </w:rPr>
+    </w:lvl>
+    <w:lvl w:ilvl="8" w:tplc="08090005" w:tentative="1">
+      <w:start w:val="1"/>
+      <w:numFmt w:val="bullet"/>
+      <w:lvlText w:val=""/>
+      <w:lvlJc w:val="left"/>
+      <w:pPr>
+        <w:ind w:left="6480" w:hanging="360"/>
+      </w:pPr>
+      <w:rPr>
+        <w:rFonts w:ascii="Wingdings" w:hAnsi="Wingdings" w:hint="default"/>
+      </w:rPr>
+    </w:lvl>
+  </w:abstractNum>
+  <w:abstractNum w:abstractNumId="5" w15:restartNumberingAfterBreak="0">
+    <w:nsid w:val="36CD05DF"/>
+    <w:multiLevelType w:val="hybridMultilevel"/>
+    <w:tmpl w:val="E108ACDE"/>
+    <w:lvl w:ilvl="0" w:tplc="08090001">
+      <w:start w:val="1"/>
+      <w:numFmt w:val="bullet"/>
+      <w:lvlText w:val=""/>
+      <w:lvlJc w:val="left"/>
+      <w:pPr>
+        <w:ind w:left="720" w:hanging="360"/>
+      </w:pPr>
+      <w:rPr>
+        <w:rFonts w:ascii="Symbol" w:hAnsi="Symbol" w:hint="default"/>
+      </w:rPr>
+    </w:lvl>
+    <w:lvl w:ilvl="1" w:tplc="08090003" w:tentative="1">
+      <w:start w:val="1"/>
+      <w:numFmt w:val="bullet"/>
+      <w:lvlText w:val="o"/>
+      <w:lvlJc w:val="left"/>
+      <w:pPr>
+        <w:ind w:left="1440" w:hanging="360"/>
+      </w:pPr>
+      <w:rPr>
+        <w:rFonts w:ascii="Courier New" w:hAnsi="Courier New" w:cs="Courier New" w:hint="default"/>
+      </w:rPr>
+    </w:lvl>
+    <w:lvl w:ilvl="2" w:tplc="08090005" w:tentative="1">
+      <w:start w:val="1"/>
+      <w:numFmt w:val="bullet"/>
+      <w:lvlText w:val=""/>
+      <w:lvlJc w:val="left"/>
+      <w:pPr>
+        <w:ind w:left="2160" w:hanging="360"/>
+      </w:pPr>
+      <w:rPr>
+        <w:rFonts w:ascii="Wingdings" w:hAnsi="Wingdings" w:hint="default"/>
+      </w:rPr>
+    </w:lvl>
+    <w:lvl w:ilvl="3" w:tplc="08090001" w:tentative="1">
+      <w:start w:val="1"/>
+      <w:numFmt w:val="bullet"/>
+      <w:lvlText w:val=""/>
+      <w:lvlJc w:val="left"/>
+      <w:pPr>
+        <w:ind w:left="2880" w:hanging="360"/>
+      </w:pPr>
+      <w:rPr>
+        <w:rFonts w:ascii="Symbol" w:hAnsi="Symbol" w:hint="default"/>
+      </w:rPr>
+    </w:lvl>
+    <w:lvl w:ilvl="4" w:tplc="08090003" w:tentative="1">
+      <w:start w:val="1"/>
+      <w:numFmt w:val="bullet"/>
+      <w:lvlText w:val="o"/>
+      <w:lvlJc w:val="left"/>
+      <w:pPr>
+        <w:ind w:left="3600" w:hanging="360"/>
+      </w:pPr>
+      <w:rPr>
+        <w:rFonts w:ascii="Courier New" w:hAnsi="Courier New" w:cs="Courier New" w:hint="default"/>
+      </w:rPr>
+    </w:lvl>
+    <w:lvl w:ilvl="5" w:tplc="08090005" w:tentative="1">
+      <w:start w:val="1"/>
+      <w:numFmt w:val="bullet"/>
+      <w:lvlText w:val=""/>
+      <w:lvlJc w:val="left"/>
+      <w:pPr>
+        <w:ind w:left="4320" w:hanging="360"/>
+      </w:pPr>
+      <w:rPr>
+        <w:rFonts w:ascii="Wingdings" w:hAnsi="Wingdings" w:hint="default"/>
+      </w:rPr>
+    </w:lvl>
+    <w:lvl w:ilvl="6" w:tplc="08090001" w:tentative="1">
+      <w:start w:val="1"/>
+      <w:numFmt w:val="bullet"/>
+      <w:lvlText w:val=""/>
+      <w:lvlJc w:val="left"/>
+      <w:pPr>
+        <w:ind w:left="5040" w:hanging="360"/>
+      </w:pPr>
+      <w:rPr>
+        <w:rFonts w:ascii="Symbol" w:hAnsi="Symbol" w:hint="default"/>
+      </w:rPr>
+    </w:lvl>
+    <w:lvl w:ilvl="7" w:tplc="08090003" w:tentative="1">
+      <w:start w:val="1"/>
+      <w:numFmt w:val="bullet"/>
+      <w:lvlText w:val="o"/>
+      <w:lvlJc w:val="left"/>
+      <w:pPr>
+        <w:ind w:left="5760" w:hanging="360"/>
+      </w:pPr>
+      <w:rPr>
+        <w:rFonts w:ascii="Courier New" w:hAnsi="Courier New" w:cs="Courier New" w:hint="default"/>
+      </w:rPr>
+    </w:lvl>
+    <w:lvl w:ilvl="8" w:tplc="08090005" w:tentative="1">
+      <w:start w:val="1"/>
+      <w:numFmt w:val="bullet"/>
+      <w:lvlText w:val=""/>
+      <w:lvlJc w:val="left"/>
+      <w:pPr>
+        <w:ind w:left="6480" w:hanging="360"/>
+      </w:pPr>
+      <w:rPr>
+        <w:rFonts w:ascii="Wingdings" w:hAnsi="Wingdings" w:hint="default"/>
+      </w:rPr>
+    </w:lvl>
+  </w:abstractNum>
+  <w:abstractNum w:abstractNumId="6" w15:restartNumberingAfterBreak="0">
+    <w:nsid w:val="37C37213"/>
+    <w:multiLevelType w:val="hybridMultilevel"/>
+    <w:tmpl w:val="0158070A"/>
+    <w:lvl w:ilvl="0" w:tplc="08090001">
+      <w:start w:val="1"/>
+      <w:numFmt w:val="bullet"/>
+      <w:lvlText w:val=""/>
+      <w:lvlJc w:val="left"/>
+      <w:pPr>
+        <w:ind w:left="720" w:hanging="360"/>
+      </w:pPr>
+      <w:rPr>
+        <w:rFonts w:ascii="Symbol" w:hAnsi="Symbol" w:hint="default"/>
+      </w:rPr>
+    </w:lvl>
+    <w:lvl w:ilvl="1" w:tplc="08090003" w:tentative="1">
+      <w:start w:val="1"/>
+      <w:numFmt w:val="bullet"/>
+      <w:lvlText w:val="o"/>
+      <w:lvlJc w:val="left"/>
+      <w:pPr>
+        <w:ind w:left="1440" w:hanging="360"/>
+      </w:pPr>
+      <w:rPr>
+        <w:rFonts w:ascii="Courier New" w:hAnsi="Courier New" w:cs="Courier New" w:hint="default"/>
+      </w:rPr>
+    </w:lvl>
+    <w:lvl w:ilvl="2" w:tplc="08090005" w:tentative="1">
+      <w:start w:val="1"/>
+      <w:numFmt w:val="bullet"/>
+      <w:lvlText w:val=""/>
+      <w:lvlJc w:val="left"/>
+      <w:pPr>
+        <w:ind w:left="2160" w:hanging="360"/>
+      </w:pPr>
+      <w:rPr>
+        <w:rFonts w:ascii="Wingdings" w:hAnsi="Wingdings" w:hint="default"/>
+      </w:rPr>
+    </w:lvl>
+    <w:lvl w:ilvl="3" w:tplc="08090001" w:tentative="1">
+      <w:start w:val="1"/>
+      <w:numFmt w:val="bullet"/>
+      <w:lvlText w:val=""/>
+      <w:lvlJc w:val="left"/>
+      <w:pPr>
+        <w:ind w:left="2880" w:hanging="360"/>
+      </w:pPr>
+      <w:rPr>
+        <w:rFonts w:ascii="Symbol" w:hAnsi="Symbol" w:hint="default"/>
+      </w:rPr>
+    </w:lvl>
+    <w:lvl w:ilvl="4" w:tplc="08090003" w:tentative="1">
+      <w:start w:val="1"/>
+      <w:numFmt w:val="bullet"/>
+      <w:lvlText w:val="o"/>
+      <w:lvlJc w:val="left"/>
+      <w:pPr>
+        <w:ind w:left="3600" w:hanging="360"/>
+      </w:pPr>
+      <w:rPr>
+        <w:rFonts w:ascii="Courier New" w:hAnsi="Courier New" w:cs="Courier New" w:hint="default"/>
+      </w:rPr>
+    </w:lvl>
+    <w:lvl w:ilvl="5" w:tplc="08090005" w:tentative="1">
+      <w:start w:val="1"/>
+      <w:numFmt w:val="bullet"/>
+      <w:lvlText w:val=""/>
+      <w:lvlJc w:val="left"/>
+      <w:pPr>
+        <w:ind w:left="4320" w:hanging="360"/>
+      </w:pPr>
+      <w:rPr>
+        <w:rFonts w:ascii="Wingdings" w:hAnsi="Wingdings" w:hint="default"/>
+      </w:rPr>
+    </w:lvl>
+    <w:lvl w:ilvl="6" w:tplc="08090001" w:tentative="1">
+      <w:start w:val="1"/>
+      <w:numFmt w:val="bullet"/>
+      <w:lvlText w:val=""/>
+      <w:lvlJc w:val="left"/>
+      <w:pPr>
+        <w:ind w:left="5040" w:hanging="360"/>
+      </w:pPr>
+      <w:rPr>
+        <w:rFonts w:ascii="Symbol" w:hAnsi="Symbol" w:hint="default"/>
+      </w:rPr>
+    </w:lvl>
+    <w:lvl w:ilvl="7" w:tplc="08090003" w:tentative="1">
+      <w:start w:val="1"/>
+      <w:numFmt w:val="bullet"/>
+      <w:lvlText w:val="o"/>
+      <w:lvlJc w:val="left"/>
+      <w:pPr>
+        <w:ind w:left="5760" w:hanging="360"/>
+      </w:pPr>
+      <w:rPr>
+        <w:rFonts w:ascii="Courier New" w:hAnsi="Courier New" w:cs="Courier New" w:hint="default"/>
+      </w:rPr>
+    </w:lvl>
+    <w:lvl w:ilvl="8" w:tplc="08090005" w:tentative="1">
+      <w:start w:val="1"/>
+      <w:numFmt w:val="bullet"/>
+      <w:lvlText w:val=""/>
+      <w:lvlJc w:val="left"/>
+      <w:pPr>
+        <w:ind w:left="6480" w:hanging="360"/>
+      </w:pPr>
+      <w:rPr>
+        <w:rFonts w:ascii="Wingdings" w:hAnsi="Wingdings" w:hint="default"/>
+      </w:rPr>
+    </w:lvl>
+  </w:abstractNum>
+  <w:abstractNum w:abstractNumId="7" w15:restartNumberingAfterBreak="0">
+    <w:nsid w:val="3B8807F0"/>
+    <w:multiLevelType w:val="hybridMultilevel"/>
+    <w:tmpl w:val="8B884148"/>
+    <w:lvl w:ilvl="0" w:tplc="0809000F">
+      <w:start w:val="1"/>
+      <w:numFmt w:val="decimal"/>
+      <w:lvlText w:val="%1."/>
+      <w:lvlJc w:val="left"/>
+      <w:pPr>
+        <w:ind w:left="720" w:hanging="360"/>
+      </w:pPr>
+    </w:lvl>
+    <w:lvl w:ilvl="1" w:tplc="08090019" w:tentative="1">
+      <w:start w:val="1"/>
+      <w:numFmt w:val="lowerLetter"/>
+      <w:lvlText w:val="%2."/>
+      <w:lvlJc w:val="left"/>
+      <w:pPr>
+        <w:ind w:left="1440" w:hanging="360"/>
+      </w:pPr>
+    </w:lvl>
+    <w:lvl w:ilvl="2" w:tplc="0809001B" w:tentative="1">
+      <w:start w:val="1"/>
+      <w:numFmt w:val="lowerRoman"/>
+      <w:lvlText w:val="%3."/>
+      <w:lvlJc w:val="right"/>
+      <w:pPr>
+        <w:ind w:left="2160" w:hanging="180"/>
+      </w:pPr>
+    </w:lvl>
+    <w:lvl w:ilvl="3" w:tplc="0809000F" w:tentative="1">
+      <w:start w:val="1"/>
+      <w:numFmt w:val="decimal"/>
+      <w:lvlText w:val="%4."/>
+      <w:lvlJc w:val="left"/>
+      <w:pPr>
+        <w:ind w:left="2880" w:hanging="360"/>
+      </w:pPr>
+    </w:lvl>
+    <w:lvl w:ilvl="4" w:tplc="08090019" w:tentative="1">
+      <w:start w:val="1"/>
+      <w:numFmt w:val="lowerLetter"/>
+      <w:lvlText w:val="%5."/>
+      <w:lvlJc w:val="left"/>
+      <w:pPr>
+        <w:ind w:left="3600" w:hanging="360"/>
+      </w:pPr>
+    </w:lvl>
+    <w:lvl w:ilvl="5" w:tplc="0809001B" w:tentative="1">
+      <w:start w:val="1"/>
+      <w:numFmt w:val="lowerRoman"/>
+      <w:lvlText w:val="%6."/>
+      <w:lvlJc w:val="right"/>
+      <w:pPr>
+        <w:ind w:left="4320" w:hanging="180"/>
+      </w:pPr>
+    </w:lvl>
+    <w:lvl w:ilvl="6" w:tplc="0809000F" w:tentative="1">
+      <w:start w:val="1"/>
+      <w:numFmt w:val="decimal"/>
+      <w:lvlText w:val="%7."/>
+      <w:lvlJc w:val="left"/>
+      <w:pPr>
+        <w:ind w:left="5040" w:hanging="360"/>
+      </w:pPr>
+    </w:lvl>
+    <w:lvl w:ilvl="7" w:tplc="08090019" w:tentative="1">
+      <w:start w:val="1"/>
+      <w:numFmt w:val="lowerLetter"/>
+      <w:lvlText w:val="%8."/>
+      <w:lvlJc w:val="left"/>
+      <w:pPr>
+        <w:ind w:left="5760" w:hanging="360"/>
+      </w:pPr>
+    </w:lvl>
+    <w:lvl w:ilvl="8" w:tplc="0809001B" w:tentative="1">
+      <w:start w:val="1"/>
+      <w:numFmt w:val="lowerRoman"/>
+      <w:lvlText w:val="%9."/>
+      <w:lvlJc w:val="right"/>
+      <w:pPr>
+        <w:ind w:left="6480" w:hanging="180"/>
+      </w:pPr>
+    </w:lvl>
+  </w:abstractNum>
+  <w:abstractNum w:abstractNumId="8" w15:restartNumberingAfterBreak="0">
+    <w:nsid w:val="403A25EA"/>
+    <w:multiLevelType w:val="hybridMultilevel"/>
+    <w:tmpl w:val="83BC5632"/>
+    <w:lvl w:ilvl="0" w:tplc="0809000F">
+      <w:start w:val="1"/>
+      <w:numFmt w:val="decimal"/>
+      <w:lvlText w:val="%1."/>
+      <w:lvlJc w:val="left"/>
+      <w:pPr>
+        <w:ind w:left="720" w:hanging="360"/>
+      </w:pPr>
+    </w:lvl>
+    <w:lvl w:ilvl="1" w:tplc="08090019" w:tentative="1">
+      <w:start w:val="1"/>
+      <w:numFmt w:val="lowerLetter"/>
+      <w:lvlText w:val="%2."/>
+      <w:lvlJc w:val="left"/>
+      <w:pPr>
+        <w:ind w:left="1440" w:hanging="360"/>
+      </w:pPr>
+    </w:lvl>
+    <w:lvl w:ilvl="2" w:tplc="0809001B" w:tentative="1">
+      <w:start w:val="1"/>
+      <w:numFmt w:val="lowerRoman"/>
+      <w:lvlText w:val="%3."/>
+      <w:lvlJc w:val="right"/>
+      <w:pPr>
+        <w:ind w:left="2160" w:hanging="180"/>
+      </w:pPr>
+    </w:lvl>
+    <w:lvl w:ilvl="3" w:tplc="0809000F" w:tentative="1">
+      <w:start w:val="1"/>
+      <w:numFmt w:val="decimal"/>
+      <w:lvlText w:val="%4."/>
+      <w:lvlJc w:val="left"/>
+      <w:pPr>
+        <w:ind w:left="2880" w:hanging="360"/>
+      </w:pPr>
+    </w:lvl>
+    <w:lvl w:ilvl="4" w:tplc="08090019" w:tentative="1">
+      <w:start w:val="1"/>
+      <w:numFmt w:val="lowerLetter"/>
+      <w:lvlText w:val="%5."/>
+      <w:lvlJc w:val="left"/>
+      <w:pPr>
+        <w:ind w:left="3600" w:hanging="360"/>
+      </w:pPr>
+    </w:lvl>
+    <w:lvl w:ilvl="5" w:tplc="0809001B" w:tentative="1">
+      <w:start w:val="1"/>
+      <w:numFmt w:val="lowerRoman"/>
+      <w:lvlText w:val="%6."/>
+      <w:lvlJc w:val="right"/>
+      <w:pPr>
+        <w:ind w:left="4320" w:hanging="180"/>
+      </w:pPr>
+    </w:lvl>
+    <w:lvl w:ilvl="6" w:tplc="0809000F" w:tentative="1">
+      <w:start w:val="1"/>
+      <w:numFmt w:val="decimal"/>
+      <w:lvlText w:val="%7."/>
+      <w:lvlJc w:val="left"/>
+      <w:pPr>
+        <w:ind w:left="5040" w:hanging="360"/>
+      </w:pPr>
+    </w:lvl>
+    <w:lvl w:ilvl="7" w:tplc="08090019" w:tentative="1">
+      <w:start w:val="1"/>
+      <w:numFmt w:val="lowerLetter"/>
+      <w:lvlText w:val="%8."/>
+      <w:lvlJc w:val="left"/>
+      <w:pPr>
+        <w:ind w:left="5760" w:hanging="360"/>
+      </w:pPr>
+    </w:lvl>
+    <w:lvl w:ilvl="8" w:tplc="0809001B" w:tentative="1">
+      <w:start w:val="1"/>
+      <w:numFmt w:val="lowerRoman"/>
+      <w:lvlText w:val="%9."/>
+      <w:lvlJc w:val="right"/>
+      <w:pPr>
+        <w:ind w:left="6480" w:hanging="180"/>
+      </w:pPr>
+    </w:lvl>
+  </w:abstractNum>
+  <w:abstractNum w:abstractNumId="9" w15:restartNumberingAfterBreak="0">
+    <w:nsid w:val="530244E4"/>
+    <w:multiLevelType w:val="hybridMultilevel"/>
+    <w:tmpl w:val="52F29AF6"/>
+    <w:lvl w:ilvl="0" w:tplc="08090001">
+      <w:start w:val="1"/>
+      <w:numFmt w:val="bullet"/>
+      <w:lvlText w:val=""/>
+      <w:lvlJc w:val="left"/>
+      <w:pPr>
+        <w:ind w:left="720" w:hanging="360"/>
+      </w:pPr>
+      <w:rPr>
+        <w:rFonts w:ascii="Symbol" w:hAnsi="Symbol" w:hint="default"/>
+      </w:rPr>
+    </w:lvl>
+    <w:lvl w:ilvl="1" w:tplc="08090003" w:tentative="1">
+      <w:start w:val="1"/>
+      <w:numFmt w:val="bullet"/>
+      <w:lvlText w:val="o"/>
+      <w:lvlJc w:val="left"/>
+      <w:pPr>
+        <w:ind w:left="1440" w:hanging="360"/>
+      </w:pPr>
+      <w:rPr>
+        <w:rFonts w:ascii="Courier New" w:hAnsi="Courier New" w:cs="Courier New" w:hint="default"/>
+      </w:rPr>
+    </w:lvl>
+    <w:lvl w:ilvl="2" w:tplc="08090005" w:tentative="1">
+      <w:start w:val="1"/>
+      <w:numFmt w:val="bullet"/>
+      <w:lvlText w:val=""/>
+      <w:lvlJc w:val="left"/>
+      <w:pPr>
+        <w:ind w:left="2160" w:hanging="360"/>
+      </w:pPr>
+      <w:rPr>
+        <w:rFonts w:ascii="Wingdings" w:hAnsi="Wingdings" w:hint="default"/>
+      </w:rPr>
+    </w:lvl>
+    <w:lvl w:ilvl="3" w:tplc="08090001" w:tentative="1">
+      <w:start w:val="1"/>
+      <w:numFmt w:val="bullet"/>
+      <w:lvlText w:val=""/>
+      <w:lvlJc w:val="left"/>
+      <w:pPr>
+        <w:ind w:left="2880" w:hanging="360"/>
+      </w:pPr>
+      <w:rPr>
+        <w:rFonts w:ascii="Symbol" w:hAnsi="Symbol" w:hint="default"/>
+      </w:rPr>
+    </w:lvl>
+    <w:lvl w:ilvl="4" w:tplc="08090003" w:tentative="1">
+      <w:start w:val="1"/>
+      <w:numFmt w:val="bullet"/>
+      <w:lvlText w:val="o"/>
+      <w:lvlJc w:val="left"/>
+      <w:pPr>
+        <w:ind w:left="3600" w:hanging="360"/>
+      </w:pPr>
+      <w:rPr>
+        <w:rFonts w:ascii="Courier New" w:hAnsi="Courier New" w:cs="Courier New" w:hint="default"/>
+      </w:rPr>
+    </w:lvl>
+    <w:lvl w:ilvl="5" w:tplc="08090005" w:tentative="1">
+      <w:start w:val="1"/>
+      <w:numFmt w:val="bullet"/>
+      <w:lvlText w:val=""/>
+      <w:lvlJc w:val="left"/>
+      <w:pPr>
+        <w:ind w:left="4320" w:hanging="360"/>
+      </w:pPr>
+      <w:rPr>
+        <w:rFonts w:ascii="Wingdings" w:hAnsi="Wingdings" w:hint="default"/>
+      </w:rPr>
+    </w:lvl>
+    <w:lvl w:ilvl="6" w:tplc="08090001" w:tentative="1">
+      <w:start w:val="1"/>
+      <w:numFmt w:val="bullet"/>
+      <w:lvlText w:val=""/>
+      <w:lvlJc w:val="left"/>
+      <w:pPr>
+        <w:ind w:left="5040" w:hanging="360"/>
+      </w:pPr>
+      <w:rPr>
+        <w:rFonts w:ascii="Symbol" w:hAnsi="Symbol" w:hint="default"/>
+      </w:rPr>
+    </w:lvl>
+    <w:lvl w:ilvl="7" w:tplc="08090003" w:tentative="1">
+      <w:start w:val="1"/>
+      <w:numFmt w:val="bullet"/>
+      <w:lvlText w:val="o"/>
+      <w:lvlJc w:val="left"/>
+      <w:pPr>
+        <w:ind w:left="5760" w:hanging="360"/>
+      </w:pPr>
+      <w:rPr>
+        <w:rFonts w:ascii="Courier New" w:hAnsi="Courier New" w:cs="Courier New" w:hint="default"/>
+      </w:rPr>
+    </w:lvl>
+    <w:lvl w:ilvl="8" w:tplc="08090005" w:tentative="1">
+      <w:start w:val="1"/>
+      <w:numFmt w:val="bullet"/>
+      <w:lvlText w:val=""/>
+      <w:lvlJc w:val="left"/>
+      <w:pPr>
+        <w:ind w:left="6480" w:hanging="360"/>
+      </w:pPr>
+      <w:rPr>
+        <w:rFonts w:ascii="Wingdings" w:hAnsi="Wingdings" w:hint="default"/>
+      </w:rPr>
+    </w:lvl>
+  </w:abstractNum>
+  <w:abstractNum w:abstractNumId="10" w15:restartNumberingAfterBreak="0">
+    <w:nsid w:val="54574383"/>
+    <w:multiLevelType w:val="hybridMultilevel"/>
+    <w:tmpl w:val="70EA5620"/>
+    <w:lvl w:ilvl="0" w:tplc="08090001">
+      <w:start w:val="1"/>
+      <w:numFmt w:val="bullet"/>
+      <w:lvlText w:val=""/>
+      <w:lvlJc w:val="left"/>
+      <w:pPr>
+        <w:ind w:left="720" w:hanging="360"/>
+      </w:pPr>
+      <w:rPr>
+        <w:rFonts w:ascii="Symbol" w:hAnsi="Symbol" w:hint="default"/>
+      </w:rPr>
+    </w:lvl>
+    <w:lvl w:ilvl="1" w:tplc="08090003" w:tentative="1">
+      <w:start w:val="1"/>
+      <w:numFmt w:val="bullet"/>
+      <w:lvlText w:val="o"/>
+      <w:lvlJc w:val="left"/>
+      <w:pPr>
+        <w:ind w:left="1440" w:hanging="360"/>
+      </w:pPr>
+      <w:rPr>
+        <w:rFonts w:ascii="Courier New" w:hAnsi="Courier New" w:cs="Courier New" w:hint="default"/>
+      </w:rPr>
+    </w:lvl>
+    <w:lvl w:ilvl="2" w:tplc="08090005" w:tentative="1">
+      <w:start w:val="1"/>
+      <w:numFmt w:val="bullet"/>
+      <w:lvlText w:val=""/>
+      <w:lvlJc w:val="left"/>
+      <w:pPr>
+        <w:ind w:left="2160" w:hanging="360"/>
+      </w:pPr>
+      <w:rPr>
+        <w:rFonts w:ascii="Wingdings" w:hAnsi="Wingdings" w:hint="default"/>
+      </w:rPr>
+    </w:lvl>
+    <w:lvl w:ilvl="3" w:tplc="08090001" w:tentative="1">
+      <w:start w:val="1"/>
+      <w:numFmt w:val="bullet"/>
+      <w:lvlText w:val=""/>
+      <w:lvlJc w:val="left"/>
+      <w:pPr>
+        <w:ind w:left="2880" w:hanging="360"/>
+      </w:pPr>
+      <w:rPr>
+        <w:rFonts w:ascii="Symbol" w:hAnsi="Symbol" w:hint="default"/>
+      </w:rPr>
+    </w:lvl>
+    <w:lvl w:ilvl="4" w:tplc="08090003" w:tentative="1">
+      <w:start w:val="1"/>
+      <w:numFmt w:val="bullet"/>
+      <w:lvlText w:val="o"/>
+      <w:lvlJc w:val="left"/>
+      <w:pPr>
+        <w:ind w:left="3600" w:hanging="360"/>
+      </w:pPr>
+      <w:rPr>
+        <w:rFonts w:ascii="Courier New" w:hAnsi="Courier New" w:cs="Courier New" w:hint="default"/>
+      </w:rPr>
+    </w:lvl>
+    <w:lvl w:ilvl="5" w:tplc="08090005" w:tentative="1">
+      <w:start w:val="1"/>
+      <w:numFmt w:val="bullet"/>
+      <w:lvlText w:val=""/>
+      <w:lvlJc w:val="left"/>
+      <w:pPr>
+        <w:ind w:left="4320" w:hanging="360"/>
+      </w:pPr>
+      <w:rPr>
+        <w:rFonts w:ascii="Wingdings" w:hAnsi="Wingdings" w:hint="default"/>
+      </w:rPr>
+    </w:lvl>
+    <w:lvl w:ilvl="6" w:tplc="08090001" w:tentative="1">
+      <w:start w:val="1"/>
+      <w:numFmt w:val="bullet"/>
+      <w:lvlText w:val=""/>
+      <w:lvlJc w:val="left"/>
+      <w:pPr>
+        <w:ind w:left="5040" w:hanging="360"/>
+      </w:pPr>
+      <w:rPr>
+        <w:rFonts w:ascii="Symbol" w:hAnsi="Symbol" w:hint="default"/>
+      </w:rPr>
+    </w:lvl>
+    <w:lvl w:ilvl="7" w:tplc="08090003" w:tentative="1">
+      <w:start w:val="1"/>
+      <w:numFmt w:val="bullet"/>
+      <w:lvlText w:val="o"/>
+      <w:lvlJc w:val="left"/>
+      <w:pPr>
+        <w:ind w:left="5760" w:hanging="360"/>
+      </w:pPr>
+      <w:rPr>
+        <w:rFonts w:ascii="Courier New" w:hAnsi="Courier New" w:cs="Courier New" w:hint="default"/>
+      </w:rPr>
+    </w:lvl>
+    <w:lvl w:ilvl="8" w:tplc="08090005" w:tentative="1">
+      <w:start w:val="1"/>
+      <w:numFmt w:val="bullet"/>
+      <w:lvlText w:val=""/>
+      <w:lvlJc w:val="left"/>
+      <w:pPr>
+        <w:ind w:left="6480" w:hanging="360"/>
+      </w:pPr>
+      <w:rPr>
+        <w:rFonts w:ascii="Wingdings" w:hAnsi="Wingdings" w:hint="default"/>
+      </w:rPr>
+    </w:lvl>
+  </w:abstractNum>
+  <w:abstractNum w:abstractNumId="11" w15:restartNumberingAfterBreak="0">
+    <w:nsid w:val="6B6850BA"/>
+    <w:multiLevelType w:val="hybridMultilevel"/>
+    <w:tmpl w:val="67964F96"/>
+    <w:lvl w:ilvl="0" w:tplc="08090001">
+      <w:start w:val="1"/>
+      <w:numFmt w:val="bullet"/>
+      <w:lvlText w:val=""/>
+      <w:lvlJc w:val="left"/>
+      <w:pPr>
+        <w:ind w:left="720" w:hanging="360"/>
+      </w:pPr>
+      <w:rPr>
+        <w:rFonts w:ascii="Symbol" w:hAnsi="Symbol" w:hint="default"/>
+      </w:rPr>
+    </w:lvl>
+    <w:lvl w:ilvl="1" w:tplc="08090003" w:tentative="1">
+      <w:start w:val="1"/>
+      <w:numFmt w:val="bullet"/>
+      <w:lvlText w:val="o"/>
+      <w:lvlJc w:val="left"/>
+      <w:pPr>
+        <w:ind w:left="1440" w:hanging="360"/>
+      </w:pPr>
+      <w:rPr>
+        <w:rFonts w:ascii="Courier New" w:hAnsi="Courier New" w:cs="Courier New" w:hint="default"/>
+      </w:rPr>
+    </w:lvl>
+    <w:lvl w:ilvl="2" w:tplc="08090005" w:tentative="1">
+      <w:start w:val="1"/>
+      <w:numFmt w:val="bullet"/>
+      <w:lvlText w:val=""/>
+      <w:lvlJc w:val="left"/>
+      <w:pPr>
+        <w:ind w:left="2160" w:hanging="360"/>
+      </w:pPr>
+      <w:rPr>
+        <w:rFonts w:ascii="Wingdings" w:hAnsi="Wingdings" w:hint="default"/>
+      </w:rPr>
+    </w:lvl>
+    <w:lvl w:ilvl="3" w:tplc="08090001" w:tentative="1">
+      <w:start w:val="1"/>
+      <w:numFmt w:val="bullet"/>
+      <w:lvlText w:val=""/>
+      <w:lvlJc w:val="left"/>
+      <w:pPr>
+        <w:ind w:left="2880" w:hanging="360"/>
+      </w:pPr>
+      <w:rPr>
+        <w:rFonts w:ascii="Symbol" w:hAnsi="Symbol" w:hint="default"/>
+      </w:rPr>
+    </w:lvl>
+    <w:lvl w:ilvl="4" w:tplc="08090003" w:tentative="1">
+      <w:start w:val="1"/>
+      <w:numFmt w:val="bullet"/>
+      <w:lvlText w:val="o"/>
+      <w:lvlJc w:val="left"/>
+      <w:pPr>
+        <w:ind w:left="3600" w:hanging="360"/>
+      </w:pPr>
+      <w:rPr>
+        <w:rFonts w:ascii="Courier New" w:hAnsi="Courier New" w:cs="Courier New" w:hint="default"/>
+      </w:rPr>
+    </w:lvl>
+    <w:lvl w:ilvl="5" w:tplc="08090005" w:tentative="1">
+      <w:start w:val="1"/>
+      <w:numFmt w:val="bullet"/>
+      <w:lvlText w:val=""/>
+      <w:lvlJc w:val="left"/>
+      <w:pPr>
+        <w:ind w:left="4320" w:hanging="360"/>
+      </w:pPr>
+      <w:rPr>
+        <w:rFonts w:ascii="Wingdings" w:hAnsi="Wingdings" w:hint="default"/>
+      </w:rPr>
+    </w:lvl>
+    <w:lvl w:ilvl="6" w:tplc="08090001" w:tentative="1">
+      <w:start w:val="1"/>
+      <w:numFmt w:val="bullet"/>
+      <w:lvlText w:val=""/>
+      <w:lvlJc w:val="left"/>
+      <w:pPr>
+        <w:ind w:left="5040" w:hanging="360"/>
+      </w:pPr>
+      <w:rPr>
+        <w:rFonts w:ascii="Symbol" w:hAnsi="Symbol" w:hint="default"/>
+      </w:rPr>
+    </w:lvl>
+    <w:lvl w:ilvl="7" w:tplc="08090003" w:tentative="1">
+      <w:start w:val="1"/>
+      <w:numFmt w:val="bullet"/>
+      <w:lvlText w:val="o"/>
+      <w:lvlJc w:val="left"/>
+      <w:pPr>
+        <w:ind w:left="5760" w:hanging="360"/>
+      </w:pPr>
+      <w:rPr>
+        <w:rFonts w:ascii="Courier New" w:hAnsi="Courier New" w:cs="Courier New" w:hint="default"/>
+      </w:rPr>
+    </w:lvl>
+    <w:lvl w:ilvl="8" w:tplc="08090005" w:tentative="1">
+      <w:start w:val="1"/>
+      <w:numFmt w:val="bullet"/>
+      <w:lvlText w:val=""/>
+      <w:lvlJc w:val="left"/>
+      <w:pPr>
+        <w:ind w:left="6480" w:hanging="360"/>
+      </w:pPr>
+      <w:rPr>
+        <w:rFonts w:ascii="Wingdings" w:hAnsi="Wingdings" w:hint="default"/>
+      </w:rPr>
+    </w:lvl>
+  </w:abstractNum>
+  <w:abstractNum w:abstractNumId="12" w15:restartNumberingAfterBreak="0">
+    <w:nsid w:val="6F363794"/>
+    <w:multiLevelType w:val="hybridMultilevel"/>
+    <w:tmpl w:val="E652992C"/>
+    <w:lvl w:ilvl="0" w:tplc="08090001">
+      <w:start w:val="1"/>
+      <w:numFmt w:val="bullet"/>
+      <w:lvlText w:val=""/>
+      <w:lvlJc w:val="left"/>
+      <w:pPr>
+        <w:ind w:left="720" w:hanging="360"/>
+      </w:pPr>
+      <w:rPr>
+        <w:rFonts w:ascii="Symbol" w:hAnsi="Symbol" w:hint="default"/>
+      </w:rPr>
+    </w:lvl>
+    <w:lvl w:ilvl="1" w:tplc="08090003" w:tentative="1">
+      <w:start w:val="1"/>
+      <w:numFmt w:val="bullet"/>
+      <w:lvlText w:val="o"/>
+      <w:lvlJc w:val="left"/>
+      <w:pPr>
+        <w:ind w:left="1440" w:hanging="360"/>
+      </w:pPr>
+      <w:rPr>
+        <w:rFonts w:ascii="Courier New" w:hAnsi="Courier New" w:cs="Courier New" w:hint="default"/>
+      </w:rPr>
+    </w:lvl>
+    <w:lvl w:ilvl="2" w:tplc="08090005" w:tentative="1">
+      <w:start w:val="1"/>
+      <w:numFmt w:val="bullet"/>
+      <w:lvlText w:val=""/>
+      <w:lvlJc w:val="left"/>
+      <w:pPr>
+        <w:ind w:left="2160" w:hanging="360"/>
+      </w:pPr>
+      <w:rPr>
+        <w:rFonts w:ascii="Wingdings" w:hAnsi="Wingdings" w:hint="default"/>
+      </w:rPr>
+    </w:lvl>
+    <w:lvl w:ilvl="3" w:tplc="08090001" w:tentative="1">
+      <w:start w:val="1"/>
+      <w:numFmt w:val="bullet"/>
+      <w:lvlText w:val=""/>
+      <w:lvlJc w:val="left"/>
+      <w:pPr>
+        <w:ind w:left="2880" w:hanging="360"/>
+      </w:pPr>
+      <w:rPr>
+        <w:rFonts w:ascii="Symbol" w:hAnsi="Symbol" w:hint="default"/>
+      </w:rPr>
+    </w:lvl>
+    <w:lvl w:ilvl="4" w:tplc="08090003" w:tentative="1">
+      <w:start w:val="1"/>
+      <w:numFmt w:val="bullet"/>
+      <w:lvlText w:val="o"/>
+      <w:lvlJc w:val="left"/>
+      <w:pPr>
+        <w:ind w:left="3600" w:hanging="360"/>
+      </w:pPr>
+      <w:rPr>
+        <w:rFonts w:ascii="Courier New" w:hAnsi="Courier New" w:cs="Courier New" w:hint="default"/>
+      </w:rPr>
+    </w:lvl>
+    <w:lvl w:ilvl="5" w:tplc="08090005" w:tentative="1">
+      <w:start w:val="1"/>
+      <w:numFmt w:val="bullet"/>
+      <w:lvlText w:val=""/>
+      <w:lvlJc w:val="left"/>
+      <w:pPr>
+        <w:ind w:left="4320" w:hanging="360"/>
+      </w:pPr>
+      <w:rPr>
+        <w:rFonts w:ascii="Wingdings" w:hAnsi="Wingdings" w:hint="default"/>
+      </w:rPr>
+    </w:lvl>
+    <w:lvl w:ilvl="6" w:tplc="08090001" w:tentative="1">
+      <w:start w:val="1"/>
+      <w:numFmt w:val="bullet"/>
+      <w:lvlText w:val=""/>
+      <w:lvlJc w:val="left"/>
+      <w:pPr>
+        <w:ind w:left="5040" w:hanging="360"/>
+      </w:pPr>
+      <w:rPr>
+        <w:rFonts w:ascii="Symbol" w:hAnsi="Symbol" w:hint="default"/>
+      </w:rPr>
+    </w:lvl>
+    <w:lvl w:ilvl="7" w:tplc="08090003" w:tentative="1">
+      <w:start w:val="1"/>
+      <w:numFmt w:val="bullet"/>
+      <w:lvlText w:val="o"/>
+      <w:lvlJc w:val="left"/>
+      <w:pPr>
+        <w:ind w:left="5760" w:hanging="360"/>
+      </w:pPr>
+      <w:rPr>
+        <w:rFonts w:ascii="Courier New" w:hAnsi="Courier New" w:cs="Courier New" w:hint="default"/>
+      </w:rPr>
+    </w:lvl>
+    <w:lvl w:ilvl="8" w:tplc="08090005" w:tentative="1">
+      <w:start w:val="1"/>
+      <w:numFmt w:val="bullet"/>
+      <w:lvlText w:val=""/>
+      <w:lvlJc w:val="left"/>
+      <w:pPr>
+        <w:ind w:left="6480" w:hanging="360"/>
+      </w:pPr>
+      <w:rPr>
+        <w:rFonts w:ascii="Wingdings" w:hAnsi="Wingdings" w:hint="default"/>
+      </w:rPr>
+    </w:lvl>
+  </w:abstractNum>
+  <w:abstractNum w:abstractNumId="13" w15:restartNumberingAfterBreak="0">
+    <w:nsid w:val="6FB42423"/>
+    <w:multiLevelType w:val="hybridMultilevel"/>
+    <w:tmpl w:val="2F80CABA"/>
+    <w:lvl w:ilvl="0" w:tplc="08090001">
+      <w:start w:val="1"/>
+      <w:numFmt w:val="bullet"/>
+      <w:lvlText w:val=""/>
+      <w:lvlJc w:val="left"/>
+      <w:pPr>
+        <w:ind w:left="720" w:hanging="360"/>
+      </w:pPr>
+      <w:rPr>
+        <w:rFonts w:ascii="Symbol" w:hAnsi="Symbol" w:hint="default"/>
+      </w:rPr>
+    </w:lvl>
+    <w:lvl w:ilvl="1" w:tplc="08090003" w:tentative="1">
+      <w:start w:val="1"/>
+      <w:numFmt w:val="bullet"/>
+      <w:lvlText w:val="o"/>
+      <w:lvlJc w:val="left"/>
+      <w:pPr>
+        <w:ind w:left="1440" w:hanging="360"/>
+      </w:pPr>
+      <w:rPr>
+        <w:rFonts w:ascii="Courier New" w:hAnsi="Courier New" w:cs="Courier New" w:hint="default"/>
+      </w:rPr>
+    </w:lvl>
+    <w:lvl w:ilvl="2" w:tplc="08090005" w:tentative="1">
+      <w:start w:val="1"/>
+      <w:numFmt w:val="bullet"/>
+      <w:lvlText w:val=""/>
+      <w:lvlJc w:val="left"/>
+      <w:pPr>
+        <w:ind w:left="2160" w:hanging="360"/>
+      </w:pPr>
+      <w:rPr>
+        <w:rFonts w:ascii="Wingdings" w:hAnsi="Wingdings" w:hint="default"/>
+      </w:rPr>
+    </w:lvl>
+    <w:lvl w:ilvl="3" w:tplc="08090001" w:tentative="1">
+      <w:start w:val="1"/>
+      <w:numFmt w:val="bullet"/>
+      <w:lvlText w:val=""/>
+      <w:lvlJc w:val="left"/>
+      <w:pPr>
+        <w:ind w:left="2880" w:hanging="360"/>
+      </w:pPr>
+      <w:rPr>
+        <w:rFonts w:ascii="Symbol" w:hAnsi="Symbol" w:hint="default"/>
+      </w:rPr>
+    </w:lvl>
+    <w:lvl w:ilvl="4" w:tplc="08090003" w:tentative="1">
+      <w:start w:val="1"/>
+      <w:numFmt w:val="bullet"/>
+      <w:lvlText w:val="o"/>
+      <w:lvlJc w:val="left"/>
+      <w:pPr>
+        <w:ind w:left="3600" w:hanging="360"/>
+      </w:pPr>
+      <w:rPr>
+        <w:rFonts w:ascii="Courier New" w:hAnsi="Courier New" w:cs="Courier New" w:hint="default"/>
+      </w:rPr>
+    </w:lvl>
+    <w:lvl w:ilvl="5" w:tplc="08090005" w:tentative="1">
+      <w:start w:val="1"/>
+      <w:numFmt w:val="bullet"/>
+      <w:lvlText w:val=""/>
+      <w:lvlJc w:val="left"/>
+      <w:pPr>
+        <w:ind w:left="4320" w:hanging="360"/>
+      </w:pPr>
+      <w:rPr>
+        <w:rFonts w:ascii="Wingdings" w:hAnsi="Wingdings" w:hint="default"/>
+      </w:rPr>
+    </w:lvl>
+    <w:lvl w:ilvl="6" w:tplc="08090001" w:tentative="1">
+      <w:start w:val="1"/>
+      <w:numFmt w:val="bullet"/>
+      <w:lvlText w:val=""/>
+      <w:lvlJc w:val="left"/>
+      <w:pPr>
+        <w:ind w:left="5040" w:hanging="360"/>
+      </w:pPr>
+      <w:rPr>
+        <w:rFonts w:ascii="Symbol" w:hAnsi="Symbol" w:hint="default"/>
+      </w:rPr>
+    </w:lvl>
+    <w:lvl w:ilvl="7" w:tplc="08090003" w:tentative="1">
+      <w:start w:val="1"/>
+      <w:numFmt w:val="bullet"/>
+      <w:lvlText w:val="o"/>
+      <w:lvlJc w:val="left"/>
+      <w:pPr>
+        <w:ind w:left="5760" w:hanging="360"/>
+      </w:pPr>
+      <w:rPr>
+        <w:rFonts w:ascii="Courier New" w:hAnsi="Courier New" w:cs="Courier New" w:hint="default"/>
+      </w:rPr>
+    </w:lvl>
+    <w:lvl w:ilvl="8" w:tplc="08090005" w:tentative="1">
+      <w:start w:val="1"/>
+      <w:numFmt w:val="bullet"/>
+      <w:lvlText w:val=""/>
+      <w:lvlJc w:val="left"/>
+      <w:pPr>
+        <w:ind w:left="6480" w:hanging="360"/>
+      </w:pPr>
+      <w:rPr>
+        <w:rFonts w:ascii="Wingdings" w:hAnsi="Wingdings" w:hint="default"/>
+      </w:rPr>
+    </w:lvl>
+  </w:abstractNum>
+  <w:abstractNum w:abstractNumId="14" w15:restartNumberingAfterBreak="0">
+    <w:nsid w:val="706B142D"/>
+    <w:multiLevelType w:val="hybridMultilevel"/>
+    <w:tmpl w:val="7B1202B4"/>
+    <w:lvl w:ilvl="0" w:tplc="08090001">
+      <w:start w:val="1"/>
+      <w:numFmt w:val="bullet"/>
+      <w:lvlText w:val=""/>
+      <w:lvlJc w:val="left"/>
+      <w:pPr>
+        <w:ind w:left="720" w:hanging="360"/>
+      </w:pPr>
+      <w:rPr>
+        <w:rFonts w:ascii="Symbol" w:hAnsi="Symbol" w:hint="default"/>
+      </w:rPr>
+    </w:lvl>
+    <w:lvl w:ilvl="1" w:tplc="08090003" w:tentative="1">
+      <w:start w:val="1"/>
+      <w:numFmt w:val="bullet"/>
+      <w:lvlText w:val="o"/>
+      <w:lvlJc w:val="left"/>
+      <w:pPr>
+        <w:ind w:left="1440" w:hanging="360"/>
+      </w:pPr>
+      <w:rPr>
+        <w:rFonts w:ascii="Courier New" w:hAnsi="Courier New" w:cs="Courier New" w:hint="default"/>
+      </w:rPr>
+    </w:lvl>
+    <w:lvl w:ilvl="2" w:tplc="08090005" w:tentative="1">
+      <w:start w:val="1"/>
+      <w:numFmt w:val="bullet"/>
+      <w:lvlText w:val=""/>
+      <w:lvlJc w:val="left"/>
+      <w:pPr>
+        <w:ind w:left="2160" w:hanging="360"/>
+      </w:pPr>
+      <w:rPr>
+        <w:rFonts w:ascii="Wingdings" w:hAnsi="Wingdings" w:hint="default"/>
+      </w:rPr>
+    </w:lvl>
+    <w:lvl w:ilvl="3" w:tplc="08090001" w:tentative="1">
+      <w:start w:val="1"/>
+      <w:numFmt w:val="bullet"/>
+      <w:lvlText w:val=""/>
+      <w:lvlJc w:val="left"/>
+      <w:pPr>
+        <w:ind w:left="2880" w:hanging="360"/>
+      </w:pPr>
+      <w:rPr>
+        <w:rFonts w:ascii="Symbol" w:hAnsi="Symbol" w:hint="default"/>
+      </w:rPr>
+    </w:lvl>
+    <w:lvl w:ilvl="4" w:tplc="08090003" w:tentative="1">
+      <w:start w:val="1"/>
+      <w:numFmt w:val="bullet"/>
+      <w:lvlText w:val="o"/>
+      <w:lvlJc w:val="left"/>
+      <w:pPr>
+        <w:ind w:left="3600" w:hanging="360"/>
+      </w:pPr>
+      <w:rPr>
+        <w:rFonts w:ascii="Courier New" w:hAnsi="Courier New" w:cs="Courier New" w:hint="default"/>
+      </w:rPr>
+    </w:lvl>
+    <w:lvl w:ilvl="5" w:tplc="08090005" w:tentative="1">
+      <w:start w:val="1"/>
+      <w:numFmt w:val="bullet"/>
+      <w:lvlText w:val=""/>
+      <w:lvlJc w:val="left"/>
+      <w:pPr>
+        <w:ind w:left="4320" w:hanging="360"/>
+      </w:pPr>
+      <w:rPr>
+        <w:rFonts w:ascii="Wingdings" w:hAnsi="Wingdings" w:hint="default"/>
+      </w:rPr>
+    </w:lvl>
+    <w:lvl w:ilvl="6" w:tplc="08090001" w:tentative="1">
+      <w:start w:val="1"/>
+      <w:numFmt w:val="bullet"/>
+      <w:lvlText w:val=""/>
+      <w:lvlJc w:val="left"/>
+      <w:pPr>
+        <w:ind w:left="5040" w:hanging="360"/>
+      </w:pPr>
+      <w:rPr>
+        <w:rFonts w:ascii="Symbol" w:hAnsi="Symbol" w:hint="default"/>
+      </w:rPr>
+    </w:lvl>
+    <w:lvl w:ilvl="7" w:tplc="08090003" w:tentative="1">
+      <w:start w:val="1"/>
+      <w:numFmt w:val="bullet"/>
+      <w:lvlText w:val="o"/>
+      <w:lvlJc w:val="left"/>
+      <w:pPr>
+        <w:ind w:left="5760" w:hanging="360"/>
+      </w:pPr>
+      <w:rPr>
+        <w:rFonts w:ascii="Courier New" w:hAnsi="Courier New" w:cs="Courier New" w:hint="default"/>
+      </w:rPr>
+    </w:lvl>
+    <w:lvl w:ilvl="8" w:tplc="08090005" w:tentative="1">
+      <w:start w:val="1"/>
+      <w:numFmt w:val="bullet"/>
+      <w:lvlText w:val=""/>
+      <w:lvlJc w:val="left"/>
+      <w:pPr>
+        <w:ind w:left="6480" w:hanging="360"/>
+      </w:pPr>
+      <w:rPr>
+        <w:rFonts w:ascii="Wingdings" w:hAnsi="Wingdings" w:hint="default"/>
+      </w:rPr>
+    </w:lvl>
+  </w:abstractNum>
+  <w:abstractNum w:abstractNumId="15" w15:restartNumberingAfterBreak="0">
+    <w:nsid w:val="708D0FFD"/>
+    <w:multiLevelType w:val="hybridMultilevel"/>
+    <w:tmpl w:val="369A349A"/>
+    <w:lvl w:ilvl="0" w:tplc="0809000F">
+      <w:start w:val="1"/>
+      <w:numFmt w:val="decimal"/>
+      <w:lvlText w:val="%1."/>
+      <w:lvlJc w:val="left"/>
+      <w:pPr>
+        <w:ind w:left="720" w:hanging="360"/>
+      </w:pPr>
+    </w:lvl>
+    <w:lvl w:ilvl="1" w:tplc="08090019" w:tentative="1">
+      <w:start w:val="1"/>
+      <w:numFmt w:val="lowerLetter"/>
+      <w:lvlText w:val="%2."/>
+      <w:lvlJc w:val="left"/>
+      <w:pPr>
+        <w:ind w:left="1440" w:hanging="360"/>
+      </w:pPr>
+    </w:lvl>
+    <w:lvl w:ilvl="2" w:tplc="0809001B" w:tentative="1">
+      <w:start w:val="1"/>
+      <w:numFmt w:val="lowerRoman"/>
+      <w:lvlText w:val="%3."/>
+      <w:lvlJc w:val="right"/>
+      <w:pPr>
+        <w:ind w:left="2160" w:hanging="180"/>
+      </w:pPr>
+    </w:lvl>
+    <w:lvl w:ilvl="3" w:tplc="0809000F" w:tentative="1">
+      <w:start w:val="1"/>
+      <w:numFmt w:val="decimal"/>
+      <w:lvlText w:val="%4."/>
+      <w:lvlJc w:val="left"/>
+      <w:pPr>
+        <w:ind w:left="2880" w:hanging="360"/>
+      </w:pPr>
+    </w:lvl>
+    <w:lvl w:ilvl="4" w:tplc="08090019" w:tentative="1">
+      <w:start w:val="1"/>
+      <w:numFmt w:val="lowerLetter"/>
+      <w:lvlText w:val="%5."/>
+      <w:lvlJc w:val="left"/>
+      <w:pPr>
+        <w:ind w:left="3600" w:hanging="360"/>
+      </w:pPr>
+    </w:lvl>
+    <w:lvl w:ilvl="5" w:tplc="0809001B" w:tentative="1">
+      <w:start w:val="1"/>
+      <w:numFmt w:val="lowerRoman"/>
+      <w:lvlText w:val="%6."/>
+      <w:lvlJc w:val="right"/>
+      <w:pPr>
+        <w:ind w:left="4320" w:hanging="180"/>
+      </w:pPr>
+    </w:lvl>
+    <w:lvl w:ilvl="6" w:tplc="0809000F" w:tentative="1">
+      <w:start w:val="1"/>
+      <w:numFmt w:val="decimal"/>
+      <w:lvlText w:val="%7."/>
+      <w:lvlJc w:val="left"/>
+      <w:pPr>
+        <w:ind w:left="5040" w:hanging="360"/>
+      </w:pPr>
+    </w:lvl>
+    <w:lvl w:ilvl="7" w:tplc="08090019" w:tentative="1">
+      <w:start w:val="1"/>
+      <w:numFmt w:val="lowerLetter"/>
+      <w:lvlText w:val="%8."/>
+      <w:lvlJc w:val="left"/>
+      <w:pPr>
+        <w:ind w:left="5760" w:hanging="360"/>
+      </w:pPr>
+    </w:lvl>
+    <w:lvl w:ilvl="8" w:tplc="0809001B" w:tentative="1">
+      <w:start w:val="1"/>
+      <w:numFmt w:val="lowerRoman"/>
+      <w:lvlText w:val="%9."/>
+      <w:lvlJc w:val="right"/>
+      <w:pPr>
+        <w:ind w:left="6480" w:hanging="180"/>
+      </w:pPr>
+    </w:lvl>
+  </w:abstractNum>
+  <w:num w:numId="1">
+    <w:abstractNumId w:val="7"/>
+  </w:num>
+  <w:num w:numId="2">
+    <w:abstractNumId w:val="8"/>
+  </w:num>
+  <w:num w:numId="3">
+    <w:abstractNumId w:val="15"/>
+  </w:num>
+  <w:num w:numId="4">
+    <w:abstractNumId w:val="3"/>
+  </w:num>
+  <w:num w:numId="5">
+    <w:abstractNumId w:val="11"/>
+  </w:num>
+  <w:num w:numId="6">
+    <w:abstractNumId w:val="5"/>
+  </w:num>
+  <w:num w:numId="7">
+    <w:abstractNumId w:val="2"/>
+  </w:num>
+  <w:num w:numId="8">
+    <w:abstractNumId w:val="9"/>
+  </w:num>
+  <w:num w:numId="9">
+    <w:abstractNumId w:val="0"/>
+  </w:num>
+  <w:num w:numId="10">
+    <w:abstractNumId w:val="10"/>
+  </w:num>
+  <w:num w:numId="11">
+    <w:abstractNumId w:val="14"/>
+  </w:num>
+  <w:num w:numId="12">
+    <w:abstractNumId w:val="6"/>
+  </w:num>
+  <w:num w:numId="13">
+    <w:abstractNumId w:val="12"/>
+  </w:num>
+  <w:num w:numId="14">
+    <w:abstractNumId w:val="4"/>
+  </w:num>
+  <w:num w:numId="15">
+    <w:abstractNumId w:val="1"/>
+  </w:num>
+  <w:num w:numId="16">
+    <w:abstractNumId w:val="13"/>
+  </w:num>
+</w:numbering>
 </file>
 
 <file path=word/styles.xml><?xml version="1.0" encoding="utf-8"?>
@@ -7153,6 +9537,7 @@
     <w:lsdException w:name="HTML Sample" w:semiHidden="1" w:unhideWhenUsed="1"/>
     <w:lsdException w:name="HTML Typewriter" w:semiHidden="1" w:unhideWhenUsed="1"/>
     <w:lsdException w:name="HTML Variable" w:semiHidden="1" w:unhideWhenUsed="1"/>
+    <w:lsdException w:name="Normal Table" w:semiHidden="1" w:unhideWhenUsed="1"/>
     <w:lsdException w:name="annotation subject" w:semiHidden="1" w:unhideWhenUsed="1"/>
     <w:lsdException w:name="No List" w:semiHidden="1" w:unhideWhenUsed="1"/>
     <w:lsdException w:name="Outline List 1" w:semiHidden="1" w:unhideWhenUsed="1"/>
@@ -7199,8 +9584,10 @@
     <w:lsdException w:name="Table Subtle 2" w:semiHidden="1" w:unhideWhenUsed="1"/>
     <w:lsdException w:name="Table Web 1" w:semiHidden="1" w:unhideWhenUsed="1"/>
     <w:lsdException w:name="Table Web 2" w:semiHidden="1" w:unhideWhenUsed="1"/>
+    <w:lsdException w:name="Table Web 3" w:semiHidden="1" w:unhideWhenUsed="1"/>
     <w:lsdException w:name="Balloon Text" w:semiHidden="1" w:unhideWhenUsed="1"/>
     <w:lsdException w:name="Table Grid" w:uiPriority="39"/>
+    <w:lsdException w:name="Table Theme" w:semiHidden="1" w:unhideWhenUsed="1"/>
     <w:lsdException w:name="Placeholder Text" w:semiHidden="1"/>
     <w:lsdException w:name="No Spacing" w:uiPriority="1" w:qFormat="1"/>
     <w:lsdException w:name="Light Shading" w:uiPriority="60"/>
@@ -7724,6 +10111,17 @@
       <w:ind w:left="220"/>
     </w:pPr>
   </w:style>
+  <w:style w:type="paragraph" w:styleId="ListParagraph">
+    <w:name w:val="List Paragraph"/>
+    <w:basedOn w:val="Normal"/>
+    <w:uiPriority w:val="34"/>
+    <w:qFormat/>
+    <w:rsid w:val="00DA339D"/>
+    <w:pPr>
+      <w:ind w:left="720"/>
+      <w:contextualSpacing/>
+    </w:pPr>
+  </w:style>
 </w:styles>
 </file>
 
@@ -8046,7 +10444,7 @@
 </file>
 
 <file path=customXml/itemProps2.xml><?xml version="1.0" encoding="utf-8"?>
-<ds:datastoreItem xmlns:ds="http://schemas.openxmlformats.org/officeDocument/2006/customXml" ds:itemID="{8CB9495B-82FD-4E96-A54F-78A0EE56DA3A}">
+<ds:datastoreItem xmlns:ds="http://schemas.openxmlformats.org/officeDocument/2006/customXml" ds:itemID="{90965AB1-67A6-4495-BD3E-5DBCCFD5FC6C}">
   <ds:schemaRefs>
     <ds:schemaRef ds:uri="http://schemas.openxmlformats.org/officeDocument/2006/bibliography"/>
   </ds:schemaRefs>

</xml_diff>

<commit_message>
Started to add keyboard control for the diver
Added control of the divers movement with left, right, up, down. not working yet though
</commit_message>
<xml_diff>
--- a/Documentation/Game Design Documentation - OceanDiver.docx
+++ b/Documentation/Game Design Documentation - OceanDiver.docx
@@ -6824,7 +6824,7 @@
     </w:p>
     <w:p>
       <w:r>
-        <w:t>Title Screen</w:t>
+        <w:t>Main menu</w:t>
       </w:r>
     </w:p>
     <w:p>
@@ -7085,7 +7085,7 @@
     </w:p>
     <w:p>
       <w:r>
-        <w:t>Map Select</w:t>
+        <w:t>Level select menu</w:t>
       </w:r>
     </w:p>
     <w:p>
@@ -7167,6 +7167,8 @@
       <w:r>
         <w:t>Controls in-menus</w:t>
       </w:r>
+      <w:bookmarkStart w:id="10" w:name="_GoBack"/>
+      <w:bookmarkEnd w:id="10"/>
     </w:p>
     <w:p>
       <w:pPr>
@@ -7330,7 +7332,7 @@
           <w:szCs w:val="48"/>
         </w:rPr>
       </w:pPr>
-      <w:bookmarkStart w:id="10" w:name="_Toc12121685"/>
+      <w:bookmarkStart w:id="11" w:name="_Toc12121685"/>
       <w:r>
         <w:rPr>
           <w:sz w:val="48"/>
@@ -7346,28 +7348,28 @@
         </w:rPr>
         <w:t xml:space="preserve"> Design</w:t>
       </w:r>
-      <w:bookmarkEnd w:id="10"/>
+      <w:bookmarkEnd w:id="11"/>
     </w:p>
     <w:p/>
     <w:p>
       <w:pPr>
         <w:pStyle w:val="Heading2"/>
       </w:pPr>
-      <w:bookmarkStart w:id="11" w:name="_Toc12121686"/>
+      <w:bookmarkStart w:id="12" w:name="_Toc12121686"/>
       <w:r>
         <w:t>Themes</w:t>
       </w:r>
-      <w:bookmarkEnd w:id="11"/>
+      <w:bookmarkEnd w:id="12"/>
     </w:p>
     <w:p>
       <w:pPr>
         <w:pStyle w:val="Heading3"/>
       </w:pPr>
-      <w:bookmarkStart w:id="12" w:name="_Toc12121687"/>
+      <w:bookmarkStart w:id="13" w:name="_Toc12121687"/>
       <w:r>
         <w:t>Coastal Dive</w:t>
       </w:r>
-      <w:bookmarkEnd w:id="12"/>
+      <w:bookmarkEnd w:id="13"/>
     </w:p>
     <w:p>
       <w:pPr>
@@ -7427,11 +7429,11 @@
       <w:pPr>
         <w:pStyle w:val="Heading3"/>
       </w:pPr>
-      <w:bookmarkStart w:id="13" w:name="_Toc12121688"/>
+      <w:bookmarkStart w:id="14" w:name="_Toc12121688"/>
       <w:r>
         <w:t>Coral Reef Dive</w:t>
       </w:r>
-      <w:bookmarkEnd w:id="13"/>
+      <w:bookmarkEnd w:id="14"/>
     </w:p>
     <w:p>
       <w:pPr>
@@ -7503,11 +7505,11 @@
       <w:pPr>
         <w:pStyle w:val="Heading3"/>
       </w:pPr>
-      <w:bookmarkStart w:id="14" w:name="_Toc12121689"/>
+      <w:bookmarkStart w:id="15" w:name="_Toc12121689"/>
       <w:r>
         <w:t>Wreck Dive</w:t>
       </w:r>
-      <w:bookmarkEnd w:id="14"/>
+      <w:bookmarkEnd w:id="15"/>
     </w:p>
     <w:p>
       <w:pPr>
@@ -7579,11 +7581,11 @@
       <w:pPr>
         <w:pStyle w:val="Heading3"/>
       </w:pPr>
-      <w:bookmarkStart w:id="15" w:name="_Toc12121690"/>
+      <w:bookmarkStart w:id="16" w:name="_Toc12121690"/>
       <w:r>
         <w:t>Cave Dive</w:t>
       </w:r>
-      <w:bookmarkEnd w:id="15"/>
+      <w:bookmarkEnd w:id="16"/>
     </w:p>
     <w:p>
       <w:pPr>
@@ -7652,14 +7654,14 @@
       <w:pPr>
         <w:pStyle w:val="Heading3"/>
       </w:pPr>
-      <w:bookmarkStart w:id="16" w:name="_Toc12121691"/>
+      <w:bookmarkStart w:id="17" w:name="_Toc12121691"/>
       <w:r>
         <w:t>Mangrove</w:t>
       </w:r>
       <w:r>
         <w:t xml:space="preserve"> Dive</w:t>
       </w:r>
-      <w:bookmarkEnd w:id="16"/>
+      <w:bookmarkEnd w:id="17"/>
     </w:p>
     <w:p>
       <w:pPr>
@@ -7731,11 +7733,11 @@
       <w:pPr>
         <w:pStyle w:val="Heading3"/>
       </w:pPr>
-      <w:bookmarkStart w:id="17" w:name="_Toc12121692"/>
+      <w:bookmarkStart w:id="18" w:name="_Toc12121692"/>
       <w:r>
         <w:t>Antarctica Dive</w:t>
       </w:r>
-      <w:bookmarkEnd w:id="17"/>
+      <w:bookmarkEnd w:id="18"/>
     </w:p>
     <w:p>
       <w:pPr>
@@ -7766,11 +7768,11 @@
       <w:pPr>
         <w:pStyle w:val="Heading3"/>
       </w:pPr>
-      <w:bookmarkStart w:id="18" w:name="_Toc12121693"/>
+      <w:bookmarkStart w:id="19" w:name="_Toc12121693"/>
       <w:r>
         <w:t>Basic object levels</w:t>
       </w:r>
-      <w:bookmarkEnd w:id="18"/>
+      <w:bookmarkEnd w:id="19"/>
     </w:p>
     <w:p>
       <w:r>
@@ -7833,7 +7835,7 @@
           <w:szCs w:val="48"/>
         </w:rPr>
       </w:pPr>
-      <w:bookmarkStart w:id="19" w:name="_Toc12121694"/>
+      <w:bookmarkStart w:id="20" w:name="_Toc12121694"/>
       <w:r>
         <w:rPr>
           <w:sz w:val="48"/>
@@ -7842,7 +7844,7 @@
         <w:lastRenderedPageBreak/>
         <w:t>Game Flow</w:t>
       </w:r>
-      <w:bookmarkEnd w:id="19"/>
+      <w:bookmarkEnd w:id="20"/>
     </w:p>
     <w:p>
       <w:r>
@@ -7914,7 +7916,7 @@
           <w:szCs w:val="48"/>
         </w:rPr>
       </w:pPr>
-      <w:bookmarkStart w:id="20" w:name="_Toc12121695"/>
+      <w:bookmarkStart w:id="21" w:name="_Toc12121695"/>
       <w:r>
         <w:rPr>
           <w:sz w:val="48"/>
@@ -7923,18 +7925,18 @@
         <w:lastRenderedPageBreak/>
         <w:t>Graphics</w:t>
       </w:r>
-      <w:bookmarkEnd w:id="20"/>
+      <w:bookmarkEnd w:id="21"/>
     </w:p>
     <w:p/>
     <w:p>
       <w:pPr>
         <w:pStyle w:val="Heading2"/>
       </w:pPr>
-      <w:bookmarkStart w:id="21" w:name="_Toc12121696"/>
+      <w:bookmarkStart w:id="22" w:name="_Toc12121696"/>
       <w:r>
         <w:t>Style Attributes</w:t>
       </w:r>
-      <w:bookmarkEnd w:id="21"/>
+      <w:bookmarkEnd w:id="22"/>
     </w:p>
     <w:p>
       <w:r>
@@ -8108,7 +8110,7 @@
           <w:szCs w:val="48"/>
         </w:rPr>
       </w:pPr>
-      <w:bookmarkStart w:id="22" w:name="_Toc12121697"/>
+      <w:bookmarkStart w:id="23" w:name="_Toc12121697"/>
       <w:r>
         <w:rPr>
           <w:sz w:val="48"/>
@@ -8117,32 +8119,32 @@
         <w:lastRenderedPageBreak/>
         <w:t>Asset List</w:t>
       </w:r>
-      <w:bookmarkEnd w:id="22"/>
+      <w:bookmarkEnd w:id="23"/>
     </w:p>
     <w:p/>
     <w:p>
       <w:pPr>
         <w:pStyle w:val="Heading2"/>
       </w:pPr>
-      <w:bookmarkStart w:id="23" w:name="_Toc12121698"/>
+      <w:bookmarkStart w:id="24" w:name="_Toc12121698"/>
       <w:r>
         <w:t>2D Sprites</w:t>
       </w:r>
-      <w:bookmarkEnd w:id="23"/>
+      <w:bookmarkEnd w:id="24"/>
     </w:p>
     <w:p/>
     <w:p>
       <w:pPr>
         <w:pStyle w:val="Heading3"/>
       </w:pPr>
-      <w:bookmarkStart w:id="24" w:name="_Toc12121699"/>
+      <w:bookmarkStart w:id="25" w:name="_Toc12121699"/>
       <w:r>
         <w:t>Dynamic</w:t>
       </w:r>
       <w:r>
         <w:t xml:space="preserve"> Sprites</w:t>
       </w:r>
-      <w:bookmarkEnd w:id="24"/>
+      <w:bookmarkEnd w:id="25"/>
     </w:p>
     <w:p>
       <w:r>
@@ -8285,11 +8287,11 @@
       <w:pPr>
         <w:pStyle w:val="Heading3"/>
       </w:pPr>
-      <w:bookmarkStart w:id="25" w:name="_Toc12121700"/>
+      <w:bookmarkStart w:id="26" w:name="_Toc12121700"/>
       <w:r>
         <w:t>Static Sprites</w:t>
       </w:r>
-      <w:bookmarkEnd w:id="25"/>
+      <w:bookmarkEnd w:id="26"/>
     </w:p>
     <w:p>
       <w:r>
@@ -8377,11 +8379,11 @@
       <w:pPr>
         <w:pStyle w:val="Heading3"/>
       </w:pPr>
-      <w:bookmarkStart w:id="26" w:name="_Toc12121701"/>
+      <w:bookmarkStart w:id="27" w:name="_Toc12121701"/>
       <w:r>
         <w:t>Collectibles</w:t>
       </w:r>
-      <w:bookmarkEnd w:id="26"/>
+      <w:bookmarkEnd w:id="27"/>
     </w:p>
     <w:p>
       <w:pPr>
@@ -8451,7 +8453,7 @@
           <w:szCs w:val="48"/>
         </w:rPr>
       </w:pPr>
-      <w:bookmarkStart w:id="27" w:name="_Toc12121702"/>
+      <w:bookmarkStart w:id="28" w:name="_Toc12121702"/>
       <w:r>
         <w:rPr>
           <w:sz w:val="48"/>
@@ -8460,18 +8462,18 @@
         <w:lastRenderedPageBreak/>
         <w:t>Sound / Music</w:t>
       </w:r>
-      <w:bookmarkEnd w:id="27"/>
+      <w:bookmarkEnd w:id="28"/>
     </w:p>
     <w:p/>
     <w:p>
       <w:pPr>
         <w:pStyle w:val="Heading2"/>
       </w:pPr>
-      <w:bookmarkStart w:id="28" w:name="_Toc12121703"/>
+      <w:bookmarkStart w:id="29" w:name="_Toc12121703"/>
       <w:r>
         <w:t>Style Attributes</w:t>
       </w:r>
-      <w:bookmarkEnd w:id="28"/>
+      <w:bookmarkEnd w:id="29"/>
     </w:p>
     <w:p>
       <w:pPr>
@@ -8552,11 +8554,11 @@
       <w:pPr>
         <w:pStyle w:val="Heading2"/>
       </w:pPr>
-      <w:bookmarkStart w:id="29" w:name="_Toc12121704"/>
+      <w:bookmarkStart w:id="30" w:name="_Toc12121704"/>
       <w:r>
         <w:t>Music</w:t>
       </w:r>
-      <w:bookmarkEnd w:id="29"/>
+      <w:bookmarkEnd w:id="30"/>
     </w:p>
     <w:p>
       <w:pPr>
@@ -8598,11 +8600,11 @@
       <w:pPr>
         <w:pStyle w:val="Heading2"/>
       </w:pPr>
-      <w:bookmarkStart w:id="30" w:name="_Toc12121705"/>
+      <w:bookmarkStart w:id="31" w:name="_Toc12121705"/>
       <w:r>
         <w:t>Sound Effects</w:t>
       </w:r>
-      <w:bookmarkEnd w:id="30"/>
+      <w:bookmarkEnd w:id="31"/>
     </w:p>
     <w:p>
       <w:r>
@@ -8775,7 +8777,7 @@
           <w:szCs w:val="48"/>
         </w:rPr>
       </w:pPr>
-      <w:bookmarkStart w:id="31" w:name="_Toc12121706"/>
+      <w:bookmarkStart w:id="32" w:name="_Toc12121706"/>
       <w:r>
         <w:rPr>
           <w:sz w:val="48"/>
@@ -8784,17 +8786,17 @@
         <w:lastRenderedPageBreak/>
         <w:t>Enhancement Requests / Known Issues</w:t>
       </w:r>
-      <w:bookmarkEnd w:id="31"/>
+      <w:bookmarkEnd w:id="32"/>
     </w:p>
     <w:p>
       <w:pPr>
         <w:pStyle w:val="Heading2"/>
       </w:pPr>
-      <w:bookmarkStart w:id="32" w:name="_Toc12121707"/>
+      <w:bookmarkStart w:id="33" w:name="_Toc12121707"/>
       <w:r>
         <w:t>Enhancement Requests</w:t>
       </w:r>
-      <w:bookmarkEnd w:id="32"/>
+      <w:bookmarkEnd w:id="33"/>
     </w:p>
     <w:p>
       <w:pPr>
@@ -8831,11 +8833,11 @@
       <w:pPr>
         <w:pStyle w:val="Heading2"/>
       </w:pPr>
-      <w:bookmarkStart w:id="33" w:name="_Toc12121708"/>
+      <w:bookmarkStart w:id="34" w:name="_Toc12121708"/>
       <w:r>
         <w:t>Known Issues</w:t>
       </w:r>
-      <w:bookmarkEnd w:id="33"/>
+      <w:bookmarkEnd w:id="34"/>
     </w:p>
     <w:p>
       <w:r>
@@ -8843,10 +8845,7 @@
       </w:r>
     </w:p>
     <w:p/>
-    <w:p>
-      <w:bookmarkStart w:id="34" w:name="_GoBack"/>
-      <w:bookmarkEnd w:id="34"/>
-    </w:p>
+    <w:p/>
     <w:sectPr>
       <w:footerReference w:type="default" r:id="rId13"/>
       <w:pgSz w:w="11906" w:h="16838"/>
@@ -12576,7 +12575,7 @@
 </file>
 
 <file path=customXml/itemProps2.xml><?xml version="1.0" encoding="utf-8"?>
-<ds:datastoreItem xmlns:ds="http://schemas.openxmlformats.org/officeDocument/2006/customXml" ds:itemID="{17D2F153-F729-4FE9-B2B0-7DAFD66F3CAE}">
+<ds:datastoreItem xmlns:ds="http://schemas.openxmlformats.org/officeDocument/2006/customXml" ds:itemID="{DA25FEF6-EB7F-40C4-8247-F6D247960320}">
   <ds:schemaRefs>
     <ds:schemaRef ds:uri="http://schemas.openxmlformats.org/officeDocument/2006/bibliography"/>
   </ds:schemaRefs>

</xml_diff>